<commit_message>
Se modifico las funcionalidades del Modulo Oferta
</commit_message>
<xml_diff>
--- a/Docs/DOCUMENTO DE ALCANCE GRUPO-B.docx
+++ b/Docs/DOCUMENTO DE ALCANCE GRUPO-B.docx
@@ -2362,6 +2362,7 @@
         </w:rPr>
       </w:pPr>
       <w:bookmarkStart w:id="5" w:name="_Toc187052403"/>
+      <w:bookmarkStart w:id="6" w:name="_Hlk195638346"/>
       <w:r>
         <w:rPr>
           <w:rFonts w:ascii="Calibri" w:hAnsi="Calibri" w:cs="Calibri"/>
@@ -2583,7 +2584,7 @@
           <w:szCs w:val="24"/>
         </w:rPr>
       </w:pPr>
-      <w:bookmarkStart w:id="6" w:name="_Toc187052404"/>
+      <w:bookmarkStart w:id="7" w:name="_Toc187052404"/>
       <w:r>
         <w:rPr>
           <w:rFonts w:ascii="Calibri" w:hAnsi="Calibri" w:cs="Calibri"/>
@@ -2604,7 +2605,7 @@
         </w:rPr>
         <w:t>Productos</w:t>
       </w:r>
-      <w:bookmarkEnd w:id="6"/>
+      <w:bookmarkEnd w:id="7"/>
       <w:r>
         <w:rPr>
           <w:rFonts w:ascii="Calibri" w:hAnsi="Calibri" w:cs="Calibri"/>
@@ -2771,6 +2772,12 @@
           <w:rFonts w:asciiTheme="minorHAnsi" w:hAnsiTheme="minorHAnsi" w:cstheme="minorHAnsi"/>
         </w:rPr>
       </w:pPr>
+      <w:r>
+        <w:rPr>
+          <w:rFonts w:asciiTheme="minorHAnsi" w:hAnsiTheme="minorHAnsi" w:cstheme="minorHAnsi"/>
+        </w:rPr>
+        <w:tab/>
+      </w:r>
     </w:p>
     <w:p>
       <w:pPr>
@@ -2787,7 +2794,7 @@
           <w:szCs w:val="24"/>
         </w:rPr>
       </w:pPr>
-      <w:bookmarkStart w:id="7" w:name="_Toc187052405"/>
+      <w:bookmarkStart w:id="8" w:name="_Toc187052405"/>
       <w:r>
         <w:rPr>
           <w:rFonts w:ascii="Calibri" w:hAnsi="Calibri" w:cs="Calibri"/>
@@ -2798,6 +2805,7 @@
         </w:rPr>
         <w:t xml:space="preserve">Módulo de </w:t>
       </w:r>
+      <w:bookmarkEnd w:id="8"/>
       <w:r>
         <w:rPr>
           <w:rFonts w:ascii="Calibri" w:hAnsi="Calibri" w:cs="Calibri"/>
@@ -2806,45 +2814,16 @@
           <w:sz w:val="24"/>
           <w:szCs w:val="24"/>
         </w:rPr>
-        <w:t>Categorías</w:t>
-      </w:r>
-      <w:bookmarkEnd w:id="7"/>
-      <w:r>
-        <w:rPr>
-          <w:rFonts w:ascii="Calibri" w:hAnsi="Calibri" w:cs="Calibri"/>
-          <w:i w:val="0"/>
-          <w:iCs w:val="0"/>
-          <w:sz w:val="24"/>
-          <w:szCs w:val="24"/>
-        </w:rPr>
-        <w:t xml:space="preserve"> </w:t>
+        <w:t>Ofertas</w:t>
       </w:r>
     </w:p>
     <w:p>
       <w:pPr>
-        <w:pStyle w:val="Prrafodelista"/>
-        <w:ind w:left="1418"/>
-        <w:jc w:val="both"/>
-        <w:rPr>
-          <w:rFonts w:asciiTheme="minorHAnsi" w:hAnsiTheme="minorHAnsi" w:cstheme="minorHAnsi"/>
-        </w:rPr>
+        <w:ind w:left="1416"/>
       </w:pPr>
       <w:r>
-        <w:rPr>
-          <w:rFonts w:asciiTheme="minorHAnsi" w:hAnsiTheme="minorHAnsi" w:cstheme="minorHAnsi"/>
-        </w:rPr>
         <w:t>Este módulo se encargará de:</w:t>
       </w:r>
-    </w:p>
-    <w:p>
-      <w:pPr>
-        <w:jc w:val="both"/>
-        <w:rPr>
-          <w:rFonts w:asciiTheme="minorHAnsi" w:hAnsiTheme="minorHAnsi" w:cstheme="minorHAnsi"/>
-          <w:b/>
-          <w:bCs/>
-        </w:rPr>
-      </w:pPr>
     </w:p>
     <w:p>
       <w:pPr>
@@ -2868,7 +2847,13 @@
         <w:rPr>
           <w:rFonts w:asciiTheme="minorHAnsi" w:hAnsiTheme="minorHAnsi" w:cstheme="minorHAnsi"/>
         </w:rPr>
-        <w:t>de nuevas categorías</w:t>
+        <w:t>de nuev</w:t>
+      </w:r>
+      <w:r>
+        <w:rPr>
+          <w:rFonts w:asciiTheme="minorHAnsi" w:hAnsiTheme="minorHAnsi" w:cstheme="minorHAnsi"/>
+        </w:rPr>
+        <w:t>as ofertas</w:t>
       </w:r>
     </w:p>
     <w:p>
@@ -2887,7 +2872,19 @@
         <w:rPr>
           <w:rFonts w:asciiTheme="minorHAnsi" w:hAnsiTheme="minorHAnsi" w:cstheme="minorHAnsi"/>
         </w:rPr>
-        <w:t>Edición de información de categoría existente</w:t>
+        <w:t xml:space="preserve">Edición de información de </w:t>
+      </w:r>
+      <w:r>
+        <w:rPr>
+          <w:rFonts w:asciiTheme="minorHAnsi" w:hAnsiTheme="minorHAnsi" w:cstheme="minorHAnsi"/>
+        </w:rPr>
+        <w:t>oferta</w:t>
+      </w:r>
+      <w:r>
+        <w:rPr>
+          <w:rFonts w:asciiTheme="minorHAnsi" w:hAnsiTheme="minorHAnsi" w:cstheme="minorHAnsi"/>
+        </w:rPr>
+        <w:t xml:space="preserve"> existente</w:t>
       </w:r>
     </w:p>
     <w:p>
@@ -2906,7 +2903,13 @@
         <w:rPr>
           <w:rFonts w:asciiTheme="minorHAnsi" w:hAnsiTheme="minorHAnsi" w:cstheme="minorHAnsi"/>
         </w:rPr>
-        <w:t>Eliminación de categorías</w:t>
+        <w:t xml:space="preserve">Eliminación de </w:t>
+      </w:r>
+      <w:r>
+        <w:rPr>
+          <w:rFonts w:asciiTheme="minorHAnsi" w:hAnsiTheme="minorHAnsi" w:cstheme="minorHAnsi"/>
+        </w:rPr>
+        <w:t>ofertas</w:t>
       </w:r>
     </w:p>
     <w:p>
@@ -2925,66 +2928,45 @@
         <w:rPr>
           <w:rFonts w:asciiTheme="minorHAnsi" w:hAnsiTheme="minorHAnsi" w:cstheme="minorHAnsi"/>
         </w:rPr>
-        <w:t>Búsqueda avanzada de categorías</w:t>
+        <w:t xml:space="preserve">Búsqueda avanzada de </w:t>
+      </w:r>
+      <w:r>
+        <w:rPr>
+          <w:rFonts w:asciiTheme="minorHAnsi" w:hAnsiTheme="minorHAnsi" w:cstheme="minorHAnsi"/>
+        </w:rPr>
+        <w:t>ofertas</w:t>
       </w:r>
     </w:p>
     <w:p>
       <w:pPr>
+        <w:pStyle w:val="Prrafodelista"/>
+        <w:ind w:left="2136"/>
         <w:jc w:val="both"/>
         <w:rPr>
           <w:rFonts w:asciiTheme="minorHAnsi" w:hAnsiTheme="minorHAnsi" w:cstheme="minorHAnsi"/>
-          <w:b/>
-          <w:bCs/>
         </w:rPr>
       </w:pPr>
     </w:p>
+    <w:p/>
     <w:p>
       <w:pPr>
-        <w:pStyle w:val="Ttulo2"/>
+        <w:pStyle w:val="Prrafodelista"/>
         <w:numPr>
           <w:ilvl w:val="0"/>
           <w:numId w:val="137"/>
         </w:numPr>
         <w:rPr>
-          <w:rFonts w:ascii="Calibri" w:hAnsi="Calibri" w:cs="Calibri"/>
-          <w:i w:val="0"/>
-          <w:iCs w:val="0"/>
-          <w:sz w:val="24"/>
-          <w:szCs w:val="24"/>
-        </w:rPr>
-      </w:pPr>
-      <w:bookmarkStart w:id="8" w:name="_Toc187052406"/>
+          <w:b/>
+          <w:bCs/>
+        </w:rPr>
+      </w:pPr>
       <w:r>
         <w:rPr>
-          <w:rFonts w:ascii="Calibri" w:hAnsi="Calibri" w:cs="Calibri"/>
-          <w:i w:val="0"/>
-          <w:iCs w:val="0"/>
-          <w:sz w:val="24"/>
-          <w:szCs w:val="24"/>
-        </w:rPr>
-        <w:t>Módulo de Unidad</w:t>
+          <w:b/>
+          <w:bCs/>
+        </w:rPr>
+        <w:t>Módulo de Categorías</w:t>
       </w:r>
-      <w:r>
-        <w:rPr>
-          <w:rFonts w:ascii="Calibri" w:hAnsi="Calibri" w:cs="Calibri"/>
-          <w:i w:val="0"/>
-          <w:iCs w:val="0"/>
-          <w:sz w:val="24"/>
-          <w:szCs w:val="24"/>
-        </w:rPr>
-        <w:t>es</w:t>
-      </w:r>
-      <w:r>
-        <w:rPr>
-          <w:rFonts w:ascii="Calibri" w:hAnsi="Calibri" w:cs="Calibri"/>
-          <w:i w:val="0"/>
-          <w:iCs w:val="0"/>
-          <w:sz w:val="24"/>
-          <w:szCs w:val="24"/>
-        </w:rPr>
-        <w:t xml:space="preserve"> de Medida</w:t>
-      </w:r>
-      <w:bookmarkEnd w:id="8"/>
     </w:p>
     <w:p>
       <w:pPr>
@@ -3034,7 +3016,7 @@
         <w:rPr>
           <w:rFonts w:asciiTheme="minorHAnsi" w:hAnsiTheme="minorHAnsi" w:cstheme="minorHAnsi"/>
         </w:rPr>
-        <w:t>de nuevas unidades de medida</w:t>
+        <w:t>de nuevas categorías</w:t>
       </w:r>
     </w:p>
     <w:p>
@@ -3053,7 +3035,7 @@
         <w:rPr>
           <w:rFonts w:asciiTheme="minorHAnsi" w:hAnsiTheme="minorHAnsi" w:cstheme="minorHAnsi"/>
         </w:rPr>
-        <w:t>Edición de información de unidad de medida existente</w:t>
+        <w:t>Edición de información de categoría existente</w:t>
       </w:r>
     </w:p>
     <w:p>
@@ -3072,7 +3054,7 @@
         <w:rPr>
           <w:rFonts w:asciiTheme="minorHAnsi" w:hAnsiTheme="minorHAnsi" w:cstheme="minorHAnsi"/>
         </w:rPr>
-        <w:t>Eliminación de unidades de medida</w:t>
+        <w:t>Eliminación de categorías</w:t>
       </w:r>
     </w:p>
     <w:p>
@@ -3091,12 +3073,12 @@
         <w:rPr>
           <w:rFonts w:asciiTheme="minorHAnsi" w:hAnsiTheme="minorHAnsi" w:cstheme="minorHAnsi"/>
         </w:rPr>
-        <w:t>Búsqueda avanzada de unidades de medida</w:t>
+        <w:t>Búsqueda avanzada de categorías</w:t>
       </w:r>
     </w:p>
     <w:p>
       <w:pPr>
-        <w:pStyle w:val="Prrafodelista"/>
+        <w:jc w:val="both"/>
         <w:rPr>
           <w:rFonts w:asciiTheme="minorHAnsi" w:hAnsiTheme="minorHAnsi" w:cstheme="minorHAnsi"/>
           <w:b/>
@@ -3106,7 +3088,7 @@
     </w:p>
     <w:p>
       <w:pPr>
-        <w:pStyle w:val="Prrafodelista"/>
+        <w:jc w:val="both"/>
         <w:rPr>
           <w:rFonts w:asciiTheme="minorHAnsi" w:hAnsiTheme="minorHAnsi" w:cstheme="minorHAnsi"/>
           <w:b/>
@@ -3116,7 +3098,7 @@
     </w:p>
     <w:p>
       <w:pPr>
-        <w:pStyle w:val="Prrafodelista"/>
+        <w:jc w:val="both"/>
         <w:rPr>
           <w:rFonts w:asciiTheme="minorHAnsi" w:hAnsiTheme="minorHAnsi" w:cstheme="minorHAnsi"/>
           <w:b/>
@@ -3126,7 +3108,37 @@
     </w:p>
     <w:p>
       <w:pPr>
-        <w:pStyle w:val="Prrafodelista"/>
+        <w:jc w:val="both"/>
+        <w:rPr>
+          <w:rFonts w:asciiTheme="minorHAnsi" w:hAnsiTheme="minorHAnsi" w:cstheme="minorHAnsi"/>
+          <w:b/>
+          <w:bCs/>
+        </w:rPr>
+      </w:pPr>
+    </w:p>
+    <w:p>
+      <w:pPr>
+        <w:jc w:val="both"/>
+        <w:rPr>
+          <w:rFonts w:asciiTheme="minorHAnsi" w:hAnsiTheme="minorHAnsi" w:cstheme="minorHAnsi"/>
+          <w:b/>
+          <w:bCs/>
+        </w:rPr>
+      </w:pPr>
+    </w:p>
+    <w:p>
+      <w:pPr>
+        <w:jc w:val="both"/>
+        <w:rPr>
+          <w:rFonts w:asciiTheme="minorHAnsi" w:hAnsiTheme="minorHAnsi" w:cstheme="minorHAnsi"/>
+          <w:b/>
+          <w:bCs/>
+        </w:rPr>
+      </w:pPr>
+    </w:p>
+    <w:p>
+      <w:pPr>
+        <w:jc w:val="both"/>
         <w:rPr>
           <w:rFonts w:asciiTheme="minorHAnsi" w:hAnsiTheme="minorHAnsi" w:cstheme="minorHAnsi"/>
           <w:b/>
@@ -3149,7 +3161,7 @@
           <w:szCs w:val="24"/>
         </w:rPr>
       </w:pPr>
-      <w:bookmarkStart w:id="9" w:name="_Toc187052407"/>
+      <w:bookmarkStart w:id="9" w:name="_Toc187052406"/>
       <w:r>
         <w:rPr>
           <w:rFonts w:ascii="Calibri" w:hAnsi="Calibri" w:cs="Calibri"/>
@@ -3158,10 +3170,8 @@
           <w:sz w:val="24"/>
           <w:szCs w:val="24"/>
         </w:rPr>
-        <w:lastRenderedPageBreak/>
-        <w:t>Módulo de Inventario</w:t>
+        <w:t>Módulo de Unidad</w:t>
       </w:r>
-      <w:bookmarkEnd w:id="9"/>
       <w:r>
         <w:rPr>
           <w:rFonts w:ascii="Calibri" w:hAnsi="Calibri" w:cs="Calibri"/>
@@ -3170,8 +3180,19 @@
           <w:sz w:val="24"/>
           <w:szCs w:val="24"/>
         </w:rPr>
-        <w:t xml:space="preserve"> </w:t>
+        <w:t>es</w:t>
       </w:r>
+      <w:r>
+        <w:rPr>
+          <w:rFonts w:ascii="Calibri" w:hAnsi="Calibri" w:cs="Calibri"/>
+          <w:i w:val="0"/>
+          <w:iCs w:val="0"/>
+          <w:sz w:val="24"/>
+          <w:szCs w:val="24"/>
+        </w:rPr>
+        <w:t xml:space="preserve"> de Medida</w:t>
+      </w:r>
+      <w:bookmarkEnd w:id="9"/>
     </w:p>
     <w:p>
       <w:pPr>
@@ -3221,19 +3242,7 @@
         <w:rPr>
           <w:rFonts w:asciiTheme="minorHAnsi" w:hAnsiTheme="minorHAnsi" w:cstheme="minorHAnsi"/>
         </w:rPr>
-        <w:t>de productos en</w:t>
-      </w:r>
-      <w:r>
-        <w:rPr>
-          <w:rFonts w:asciiTheme="minorHAnsi" w:hAnsiTheme="minorHAnsi" w:cstheme="minorHAnsi"/>
-        </w:rPr>
-        <w:t xml:space="preserve"> las zonas del almacén</w:t>
-      </w:r>
-      <w:r>
-        <w:rPr>
-          <w:rFonts w:asciiTheme="minorHAnsi" w:hAnsiTheme="minorHAnsi" w:cstheme="minorHAnsi"/>
-        </w:rPr>
-        <w:t xml:space="preserve"> </w:t>
+        <w:t>de nuevas unidades de medida</w:t>
       </w:r>
     </w:p>
     <w:p>
@@ -3252,13 +3261,7 @@
         <w:rPr>
           <w:rFonts w:asciiTheme="minorHAnsi" w:hAnsiTheme="minorHAnsi" w:cstheme="minorHAnsi"/>
         </w:rPr>
-        <w:t xml:space="preserve">Edición de información de </w:t>
-      </w:r>
-      <w:r>
-        <w:rPr>
-          <w:rFonts w:asciiTheme="minorHAnsi" w:hAnsiTheme="minorHAnsi" w:cstheme="minorHAnsi"/>
-        </w:rPr>
-        <w:t>producto dentro del inventario</w:t>
+        <w:t>Edición de información de unidad de medida existente</w:t>
       </w:r>
     </w:p>
     <w:p>
@@ -3277,13 +3280,7 @@
         <w:rPr>
           <w:rFonts w:asciiTheme="minorHAnsi" w:hAnsiTheme="minorHAnsi" w:cstheme="minorHAnsi"/>
         </w:rPr>
-        <w:t xml:space="preserve">Eliminación </w:t>
-      </w:r>
-      <w:r>
-        <w:rPr>
-          <w:rFonts w:asciiTheme="minorHAnsi" w:hAnsiTheme="minorHAnsi" w:cstheme="minorHAnsi"/>
-        </w:rPr>
-        <w:t>de productos en el inventario</w:t>
+        <w:t>Eliminación de unidades de medida</w:t>
       </w:r>
     </w:p>
     <w:p>
@@ -3302,18 +3299,12 @@
         <w:rPr>
           <w:rFonts w:asciiTheme="minorHAnsi" w:hAnsiTheme="minorHAnsi" w:cstheme="minorHAnsi"/>
         </w:rPr>
-        <w:t xml:space="preserve">Búsqueda </w:t>
-      </w:r>
-      <w:r>
-        <w:rPr>
-          <w:rFonts w:asciiTheme="minorHAnsi" w:hAnsiTheme="minorHAnsi" w:cstheme="minorHAnsi"/>
-        </w:rPr>
-        <w:t>avanzada de productos dentro del inventario</w:t>
+        <w:t>Búsqueda avanzada de unidades de medida</w:t>
       </w:r>
     </w:p>
     <w:p>
       <w:pPr>
-        <w:jc w:val="both"/>
+        <w:pStyle w:val="Prrafodelista"/>
         <w:rPr>
           <w:rFonts w:asciiTheme="minorHAnsi" w:hAnsiTheme="minorHAnsi" w:cstheme="minorHAnsi"/>
           <w:b/>
@@ -3336,7 +3327,7 @@
           <w:szCs w:val="24"/>
         </w:rPr>
       </w:pPr>
-      <w:bookmarkStart w:id="10" w:name="_Toc187052408"/>
+      <w:bookmarkStart w:id="10" w:name="_Toc187052407"/>
       <w:r>
         <w:rPr>
           <w:rFonts w:ascii="Calibri" w:hAnsi="Calibri" w:cs="Calibri"/>
@@ -3345,9 +3336,19 @@
           <w:sz w:val="24"/>
           <w:szCs w:val="24"/>
         </w:rPr>
-        <w:t>Módulo de Clientes</w:t>
+        <w:t>Módulo de Inventario</w:t>
       </w:r>
       <w:bookmarkEnd w:id="10"/>
+      <w:r>
+        <w:rPr>
+          <w:rFonts w:ascii="Calibri" w:hAnsi="Calibri" w:cs="Calibri"/>
+          <w:i w:val="0"/>
+          <w:iCs w:val="0"/>
+          <w:sz w:val="24"/>
+          <w:szCs w:val="24"/>
+        </w:rPr>
+        <w:t xml:space="preserve"> </w:t>
+      </w:r>
     </w:p>
     <w:p>
       <w:pPr>
@@ -3397,13 +3398,19 @@
         <w:rPr>
           <w:rFonts w:asciiTheme="minorHAnsi" w:hAnsiTheme="minorHAnsi" w:cstheme="minorHAnsi"/>
         </w:rPr>
-        <w:t>de nuevos</w:t>
+        <w:t>de productos en</w:t>
       </w:r>
       <w:r>
         <w:rPr>
           <w:rFonts w:asciiTheme="minorHAnsi" w:hAnsiTheme="minorHAnsi" w:cstheme="minorHAnsi"/>
         </w:rPr>
-        <w:t xml:space="preserve"> clientes</w:t>
+        <w:t xml:space="preserve"> las zonas del almacén</w:t>
+      </w:r>
+      <w:r>
+        <w:rPr>
+          <w:rFonts w:asciiTheme="minorHAnsi" w:hAnsiTheme="minorHAnsi" w:cstheme="minorHAnsi"/>
+        </w:rPr>
+        <w:t xml:space="preserve"> </w:t>
       </w:r>
     </w:p>
     <w:p>
@@ -3422,43 +3429,13 @@
         <w:rPr>
           <w:rFonts w:asciiTheme="minorHAnsi" w:hAnsiTheme="minorHAnsi" w:cstheme="minorHAnsi"/>
         </w:rPr>
-        <w:t>Edic</w:t>
+        <w:t xml:space="preserve">Edición de información de </w:t>
       </w:r>
       <w:r>
         <w:rPr>
           <w:rFonts w:asciiTheme="minorHAnsi" w:hAnsiTheme="minorHAnsi" w:cstheme="minorHAnsi"/>
         </w:rPr>
-        <w:t>ión de</w:t>
-      </w:r>
-      <w:r>
-        <w:rPr>
-          <w:rFonts w:asciiTheme="minorHAnsi" w:hAnsiTheme="minorHAnsi" w:cstheme="minorHAnsi"/>
-        </w:rPr>
-        <w:t xml:space="preserve"> </w:t>
-      </w:r>
-      <w:r>
-        <w:rPr>
-          <w:rFonts w:asciiTheme="minorHAnsi" w:hAnsiTheme="minorHAnsi" w:cstheme="minorHAnsi"/>
-        </w:rPr>
-        <w:t>información d</w:t>
-      </w:r>
-      <w:r>
-        <w:rPr>
-          <w:rFonts w:asciiTheme="minorHAnsi" w:hAnsiTheme="minorHAnsi" w:cstheme="minorHAnsi"/>
-        </w:rPr>
-        <w:t xml:space="preserve">e </w:t>
-      </w:r>
-      <w:r>
-        <w:rPr>
-          <w:rFonts w:asciiTheme="minorHAnsi" w:hAnsiTheme="minorHAnsi" w:cstheme="minorHAnsi"/>
-        </w:rPr>
-        <w:t>cliente</w:t>
-      </w:r>
-      <w:r>
-        <w:rPr>
-          <w:rFonts w:asciiTheme="minorHAnsi" w:hAnsiTheme="minorHAnsi" w:cstheme="minorHAnsi"/>
-        </w:rPr>
-        <w:t xml:space="preserve"> existente</w:t>
+        <w:t>producto dentro del inventario</w:t>
       </w:r>
     </w:p>
     <w:p>
@@ -3477,7 +3454,13 @@
         <w:rPr>
           <w:rFonts w:asciiTheme="minorHAnsi" w:hAnsiTheme="minorHAnsi" w:cstheme="minorHAnsi"/>
         </w:rPr>
-        <w:t>Eliminación de clientes</w:t>
+        <w:t xml:space="preserve">Eliminación </w:t>
+      </w:r>
+      <w:r>
+        <w:rPr>
+          <w:rFonts w:asciiTheme="minorHAnsi" w:hAnsiTheme="minorHAnsi" w:cstheme="minorHAnsi"/>
+        </w:rPr>
+        <w:t>de productos en el inventario</w:t>
       </w:r>
     </w:p>
     <w:p>
@@ -3502,19 +3485,11 @@
         <w:rPr>
           <w:rFonts w:asciiTheme="minorHAnsi" w:hAnsiTheme="minorHAnsi" w:cstheme="minorHAnsi"/>
         </w:rPr>
-        <w:t xml:space="preserve">avanzada </w:t>
-      </w:r>
-      <w:r>
-        <w:rPr>
-          <w:rFonts w:asciiTheme="minorHAnsi" w:hAnsiTheme="minorHAnsi" w:cstheme="minorHAnsi"/>
-        </w:rPr>
-        <w:t>de clientes</w:t>
+        <w:t>avanzada de productos dentro del inventario</w:t>
       </w:r>
     </w:p>
     <w:p>
       <w:pPr>
-        <w:pStyle w:val="Prrafodelista"/>
-        <w:ind w:left="1418"/>
         <w:jc w:val="both"/>
         <w:rPr>
           <w:rFonts w:asciiTheme="minorHAnsi" w:hAnsiTheme="minorHAnsi" w:cstheme="minorHAnsi"/>
@@ -3538,7 +3513,7 @@
           <w:szCs w:val="24"/>
         </w:rPr>
       </w:pPr>
-      <w:bookmarkStart w:id="11" w:name="_Toc187052409"/>
+      <w:bookmarkStart w:id="11" w:name="_Toc187052408"/>
       <w:r>
         <w:rPr>
           <w:rFonts w:ascii="Calibri" w:hAnsi="Calibri" w:cs="Calibri"/>
@@ -3547,7 +3522,7 @@
           <w:sz w:val="24"/>
           <w:szCs w:val="24"/>
         </w:rPr>
-        <w:t>Módulo de Proveedor</w:t>
+        <w:t>Módulo de Clientes</w:t>
       </w:r>
       <w:bookmarkEnd w:id="11"/>
     </w:p>
@@ -3605,13 +3580,7 @@
         <w:rPr>
           <w:rFonts w:asciiTheme="minorHAnsi" w:hAnsiTheme="minorHAnsi" w:cstheme="minorHAnsi"/>
         </w:rPr>
-        <w:t xml:space="preserve"> </w:t>
-      </w:r>
-      <w:r>
-        <w:rPr>
-          <w:rFonts w:asciiTheme="minorHAnsi" w:hAnsiTheme="minorHAnsi" w:cstheme="minorHAnsi"/>
-        </w:rPr>
-        <w:t>proveedores</w:t>
+        <w:t xml:space="preserve"> clientes</w:t>
       </w:r>
     </w:p>
     <w:p>
@@ -3630,7 +3599,43 @@
         <w:rPr>
           <w:rFonts w:asciiTheme="minorHAnsi" w:hAnsiTheme="minorHAnsi" w:cstheme="minorHAnsi"/>
         </w:rPr>
-        <w:t>Edición de información de proveedor existente</w:t>
+        <w:t>Edic</w:t>
+      </w:r>
+      <w:r>
+        <w:rPr>
+          <w:rFonts w:asciiTheme="minorHAnsi" w:hAnsiTheme="minorHAnsi" w:cstheme="minorHAnsi"/>
+        </w:rPr>
+        <w:t>ión de</w:t>
+      </w:r>
+      <w:r>
+        <w:rPr>
+          <w:rFonts w:asciiTheme="minorHAnsi" w:hAnsiTheme="minorHAnsi" w:cstheme="minorHAnsi"/>
+        </w:rPr>
+        <w:t xml:space="preserve"> </w:t>
+      </w:r>
+      <w:r>
+        <w:rPr>
+          <w:rFonts w:asciiTheme="minorHAnsi" w:hAnsiTheme="minorHAnsi" w:cstheme="minorHAnsi"/>
+        </w:rPr>
+        <w:t>información d</w:t>
+      </w:r>
+      <w:r>
+        <w:rPr>
+          <w:rFonts w:asciiTheme="minorHAnsi" w:hAnsiTheme="minorHAnsi" w:cstheme="minorHAnsi"/>
+        </w:rPr>
+        <w:t xml:space="preserve">e </w:t>
+      </w:r>
+      <w:r>
+        <w:rPr>
+          <w:rFonts w:asciiTheme="minorHAnsi" w:hAnsiTheme="minorHAnsi" w:cstheme="minorHAnsi"/>
+        </w:rPr>
+        <w:t>cliente</w:t>
+      </w:r>
+      <w:r>
+        <w:rPr>
+          <w:rFonts w:asciiTheme="minorHAnsi" w:hAnsiTheme="minorHAnsi" w:cstheme="minorHAnsi"/>
+        </w:rPr>
+        <w:t xml:space="preserve"> existente</w:t>
       </w:r>
     </w:p>
     <w:p>
@@ -3649,7 +3654,7 @@
         <w:rPr>
           <w:rFonts w:asciiTheme="minorHAnsi" w:hAnsiTheme="minorHAnsi" w:cstheme="minorHAnsi"/>
         </w:rPr>
-        <w:t>Eliminación de proveedores</w:t>
+        <w:t>Eliminación de clientes</w:t>
       </w:r>
     </w:p>
     <w:p>
@@ -3668,11 +3673,25 @@
         <w:rPr>
           <w:rFonts w:asciiTheme="minorHAnsi" w:hAnsiTheme="minorHAnsi" w:cstheme="minorHAnsi"/>
         </w:rPr>
-        <w:t>Búsqueda avanzada de proveedores</w:t>
+        <w:t xml:space="preserve">Búsqueda </w:t>
+      </w:r>
+      <w:r>
+        <w:rPr>
+          <w:rFonts w:asciiTheme="minorHAnsi" w:hAnsiTheme="minorHAnsi" w:cstheme="minorHAnsi"/>
+        </w:rPr>
+        <w:t xml:space="preserve">avanzada </w:t>
+      </w:r>
+      <w:r>
+        <w:rPr>
+          <w:rFonts w:asciiTheme="minorHAnsi" w:hAnsiTheme="minorHAnsi" w:cstheme="minorHAnsi"/>
+        </w:rPr>
+        <w:t>de clientes</w:t>
       </w:r>
     </w:p>
     <w:p>
       <w:pPr>
+        <w:pStyle w:val="Prrafodelista"/>
+        <w:ind w:left="1418"/>
         <w:jc w:val="both"/>
         <w:rPr>
           <w:rFonts w:asciiTheme="minorHAnsi" w:hAnsiTheme="minorHAnsi" w:cstheme="minorHAnsi"/>
@@ -3696,7 +3715,7 @@
           <w:szCs w:val="24"/>
         </w:rPr>
       </w:pPr>
-      <w:bookmarkStart w:id="12" w:name="_Toc187052410"/>
+      <w:bookmarkStart w:id="12" w:name="_Toc187052409"/>
       <w:r>
         <w:rPr>
           <w:rFonts w:ascii="Calibri" w:hAnsi="Calibri" w:cs="Calibri"/>
@@ -3705,19 +3724,9 @@
           <w:sz w:val="24"/>
           <w:szCs w:val="24"/>
         </w:rPr>
-        <w:t>Módulo de Transportista</w:t>
+        <w:t>Módulo de Proveedor</w:t>
       </w:r>
       <w:bookmarkEnd w:id="12"/>
-      <w:r>
-        <w:rPr>
-          <w:rFonts w:ascii="Calibri" w:hAnsi="Calibri" w:cs="Calibri"/>
-          <w:i w:val="0"/>
-          <w:iCs w:val="0"/>
-          <w:sz w:val="24"/>
-          <w:szCs w:val="24"/>
-        </w:rPr>
-        <w:t xml:space="preserve"> </w:t>
-      </w:r>
     </w:p>
     <w:p>
       <w:pPr>
@@ -3779,7 +3788,7 @@
         <w:rPr>
           <w:rFonts w:asciiTheme="minorHAnsi" w:hAnsiTheme="minorHAnsi" w:cstheme="minorHAnsi"/>
         </w:rPr>
-        <w:t>transportistas</w:t>
+        <w:t>proveedores</w:t>
       </w:r>
     </w:p>
     <w:p>
@@ -3798,7 +3807,7 @@
         <w:rPr>
           <w:rFonts w:asciiTheme="minorHAnsi" w:hAnsiTheme="minorHAnsi" w:cstheme="minorHAnsi"/>
         </w:rPr>
-        <w:t>Edición de información de transportista existente</w:t>
+        <w:t>Edición de información de proveedor existente</w:t>
       </w:r>
     </w:p>
     <w:p>
@@ -3817,7 +3826,7 @@
         <w:rPr>
           <w:rFonts w:asciiTheme="minorHAnsi" w:hAnsiTheme="minorHAnsi" w:cstheme="minorHAnsi"/>
         </w:rPr>
-        <w:t>Eliminación de transportistas</w:t>
+        <w:t>Eliminación de proveedores</w:t>
       </w:r>
     </w:p>
     <w:p>
@@ -3836,7 +3845,7 @@
         <w:rPr>
           <w:rFonts w:asciiTheme="minorHAnsi" w:hAnsiTheme="minorHAnsi" w:cstheme="minorHAnsi"/>
         </w:rPr>
-        <w:t>Búsqueda avanzada de transportistas</w:t>
+        <w:t>Búsqueda avanzada de proveedores</w:t>
       </w:r>
     </w:p>
     <w:p>
@@ -3864,7 +3873,7 @@
           <w:szCs w:val="24"/>
         </w:rPr>
       </w:pPr>
-      <w:bookmarkStart w:id="13" w:name="_Toc187052411"/>
+      <w:bookmarkStart w:id="13" w:name="_Toc187052410"/>
       <w:r>
         <w:rPr>
           <w:rFonts w:ascii="Calibri" w:hAnsi="Calibri" w:cs="Calibri"/>
@@ -3873,9 +3882,19 @@
           <w:sz w:val="24"/>
           <w:szCs w:val="24"/>
         </w:rPr>
-        <w:t>Módulo de Sucursal</w:t>
+        <w:t>Módulo de Transportista</w:t>
       </w:r>
       <w:bookmarkEnd w:id="13"/>
+      <w:r>
+        <w:rPr>
+          <w:rFonts w:ascii="Calibri" w:hAnsi="Calibri" w:cs="Calibri"/>
+          <w:i w:val="0"/>
+          <w:iCs w:val="0"/>
+          <w:sz w:val="24"/>
+          <w:szCs w:val="24"/>
+        </w:rPr>
+        <w:t xml:space="preserve"> </w:t>
+      </w:r>
     </w:p>
     <w:p>
       <w:pPr>
@@ -3925,7 +3944,19 @@
         <w:rPr>
           <w:rFonts w:asciiTheme="minorHAnsi" w:hAnsiTheme="minorHAnsi" w:cstheme="minorHAnsi"/>
         </w:rPr>
-        <w:t>de nuevas sucursales</w:t>
+        <w:t>de nuevos</w:t>
+      </w:r>
+      <w:r>
+        <w:rPr>
+          <w:rFonts w:asciiTheme="minorHAnsi" w:hAnsiTheme="minorHAnsi" w:cstheme="minorHAnsi"/>
+        </w:rPr>
+        <w:t xml:space="preserve"> </w:t>
+      </w:r>
+      <w:r>
+        <w:rPr>
+          <w:rFonts w:asciiTheme="minorHAnsi" w:hAnsiTheme="minorHAnsi" w:cstheme="minorHAnsi"/>
+        </w:rPr>
+        <w:t>transportistas</w:t>
       </w:r>
     </w:p>
     <w:p>
@@ -3944,7 +3975,7 @@
         <w:rPr>
           <w:rFonts w:asciiTheme="minorHAnsi" w:hAnsiTheme="minorHAnsi" w:cstheme="minorHAnsi"/>
         </w:rPr>
-        <w:t>Edición de información de sucursal existente</w:t>
+        <w:t>Edición de información de transportista existente</w:t>
       </w:r>
     </w:p>
     <w:p>
@@ -3963,7 +3994,7 @@
         <w:rPr>
           <w:rFonts w:asciiTheme="minorHAnsi" w:hAnsiTheme="minorHAnsi" w:cstheme="minorHAnsi"/>
         </w:rPr>
-        <w:t>Eliminación de sucursales</w:t>
+        <w:t>Eliminación de transportistas</w:t>
       </w:r>
     </w:p>
     <w:p>
@@ -3982,22 +4013,22 @@
         <w:rPr>
           <w:rFonts w:asciiTheme="minorHAnsi" w:hAnsiTheme="minorHAnsi" w:cstheme="minorHAnsi"/>
         </w:rPr>
-        <w:t>Búsqueda avanzada de sucursales</w:t>
+        <w:t>Búsqueda avanzada de transportistas</w:t>
       </w:r>
     </w:p>
     <w:p>
       <w:pPr>
-        <w:pStyle w:val="Prrafodelista"/>
-        <w:ind w:left="2136"/>
         <w:jc w:val="both"/>
         <w:rPr>
           <w:rFonts w:asciiTheme="minorHAnsi" w:hAnsiTheme="minorHAnsi" w:cstheme="minorHAnsi"/>
+          <w:b/>
+          <w:bCs/>
         </w:rPr>
       </w:pPr>
     </w:p>
     <w:p>
       <w:pPr>
-        <w:pStyle w:val="Prrafodelista"/>
+        <w:jc w:val="both"/>
         <w:rPr>
           <w:rFonts w:asciiTheme="minorHAnsi" w:hAnsiTheme="minorHAnsi" w:cstheme="minorHAnsi"/>
           <w:b/>
@@ -4020,7 +4051,7 @@
           <w:szCs w:val="24"/>
         </w:rPr>
       </w:pPr>
-      <w:bookmarkStart w:id="14" w:name="_Toc187052412"/>
+      <w:bookmarkStart w:id="14" w:name="_Toc187052411"/>
       <w:r>
         <w:rPr>
           <w:rFonts w:ascii="Calibri" w:hAnsi="Calibri" w:cs="Calibri"/>
@@ -4029,10 +4060,155 @@
           <w:sz w:val="24"/>
           <w:szCs w:val="24"/>
         </w:rPr>
-        <w:lastRenderedPageBreak/>
+        <w:t>Módulo de Sucursal</w:t>
+      </w:r>
+      <w:bookmarkEnd w:id="14"/>
+    </w:p>
+    <w:p>
+      <w:pPr>
+        <w:pStyle w:val="Prrafodelista"/>
+        <w:ind w:left="1418"/>
+        <w:jc w:val="both"/>
+        <w:rPr>
+          <w:rFonts w:asciiTheme="minorHAnsi" w:hAnsiTheme="minorHAnsi" w:cstheme="minorHAnsi"/>
+        </w:rPr>
+      </w:pPr>
+      <w:r>
+        <w:rPr>
+          <w:rFonts w:asciiTheme="minorHAnsi" w:hAnsiTheme="minorHAnsi" w:cstheme="minorHAnsi"/>
+        </w:rPr>
+        <w:t>Este módulo se encargará de:</w:t>
+      </w:r>
+    </w:p>
+    <w:p>
+      <w:pPr>
+        <w:jc w:val="both"/>
+        <w:rPr>
+          <w:rFonts w:asciiTheme="minorHAnsi" w:hAnsiTheme="minorHAnsi" w:cstheme="minorHAnsi"/>
+          <w:b/>
+          <w:bCs/>
+        </w:rPr>
+      </w:pPr>
+    </w:p>
+    <w:p>
+      <w:pPr>
+        <w:pStyle w:val="Prrafodelista"/>
+        <w:numPr>
+          <w:ilvl w:val="0"/>
+          <w:numId w:val="129"/>
+        </w:numPr>
+        <w:jc w:val="both"/>
+        <w:rPr>
+          <w:rFonts w:asciiTheme="minorHAnsi" w:hAnsiTheme="minorHAnsi" w:cstheme="minorHAnsi"/>
+        </w:rPr>
+      </w:pPr>
+      <w:r>
+        <w:rPr>
+          <w:rFonts w:asciiTheme="minorHAnsi" w:hAnsiTheme="minorHAnsi" w:cstheme="minorHAnsi"/>
+        </w:rPr>
+        <w:t xml:space="preserve">Registro </w:t>
+      </w:r>
+      <w:r>
+        <w:rPr>
+          <w:rFonts w:asciiTheme="minorHAnsi" w:hAnsiTheme="minorHAnsi" w:cstheme="minorHAnsi"/>
+        </w:rPr>
+        <w:t>de nuevas sucursales</w:t>
+      </w:r>
+    </w:p>
+    <w:p>
+      <w:pPr>
+        <w:pStyle w:val="Prrafodelista"/>
+        <w:numPr>
+          <w:ilvl w:val="0"/>
+          <w:numId w:val="129"/>
+        </w:numPr>
+        <w:jc w:val="both"/>
+        <w:rPr>
+          <w:rFonts w:asciiTheme="minorHAnsi" w:hAnsiTheme="minorHAnsi" w:cstheme="minorHAnsi"/>
+        </w:rPr>
+      </w:pPr>
+      <w:r>
+        <w:rPr>
+          <w:rFonts w:asciiTheme="minorHAnsi" w:hAnsiTheme="minorHAnsi" w:cstheme="minorHAnsi"/>
+        </w:rPr>
+        <w:t>Edición de información de sucursal existente</w:t>
+      </w:r>
+    </w:p>
+    <w:p>
+      <w:pPr>
+        <w:pStyle w:val="Prrafodelista"/>
+        <w:numPr>
+          <w:ilvl w:val="0"/>
+          <w:numId w:val="129"/>
+        </w:numPr>
+        <w:jc w:val="both"/>
+        <w:rPr>
+          <w:rFonts w:asciiTheme="minorHAnsi" w:hAnsiTheme="minorHAnsi" w:cstheme="minorHAnsi"/>
+        </w:rPr>
+      </w:pPr>
+      <w:r>
+        <w:rPr>
+          <w:rFonts w:asciiTheme="minorHAnsi" w:hAnsiTheme="minorHAnsi" w:cstheme="minorHAnsi"/>
+        </w:rPr>
+        <w:t>Eliminación de sucursales</w:t>
+      </w:r>
+    </w:p>
+    <w:p>
+      <w:pPr>
+        <w:pStyle w:val="Prrafodelista"/>
+        <w:numPr>
+          <w:ilvl w:val="0"/>
+          <w:numId w:val="129"/>
+        </w:numPr>
+        <w:jc w:val="both"/>
+        <w:rPr>
+          <w:rFonts w:asciiTheme="minorHAnsi" w:hAnsiTheme="minorHAnsi" w:cstheme="minorHAnsi"/>
+        </w:rPr>
+      </w:pPr>
+      <w:r>
+        <w:rPr>
+          <w:rFonts w:asciiTheme="minorHAnsi" w:hAnsiTheme="minorHAnsi" w:cstheme="minorHAnsi"/>
+        </w:rPr>
+        <w:t>Búsqueda avanzada de sucursales</w:t>
+      </w:r>
+    </w:p>
+    <w:p>
+      <w:pPr>
+        <w:pStyle w:val="Prrafodelista"/>
+        <w:rPr>
+          <w:rFonts w:asciiTheme="minorHAnsi" w:hAnsiTheme="minorHAnsi" w:cstheme="minorHAnsi"/>
+          <w:b/>
+          <w:bCs/>
+        </w:rPr>
+      </w:pPr>
+    </w:p>
+    <w:p>
+      <w:pPr>
+        <w:pStyle w:val="Ttulo2"/>
+        <w:numPr>
+          <w:ilvl w:val="0"/>
+          <w:numId w:val="137"/>
+        </w:numPr>
+        <w:rPr>
+          <w:rFonts w:ascii="Calibri" w:hAnsi="Calibri" w:cs="Calibri"/>
+          <w:i w:val="0"/>
+          <w:iCs w:val="0"/>
+          <w:sz w:val="24"/>
+          <w:szCs w:val="24"/>
+        </w:rPr>
+      </w:pPr>
+      <w:bookmarkStart w:id="15" w:name="_Toc187052412"/>
+      <w:r>
+        <w:rPr>
+          <w:rFonts w:ascii="Calibri" w:hAnsi="Calibri" w:cs="Calibri"/>
+          <w:i w:val="0"/>
+          <w:iCs w:val="0"/>
+          <w:sz w:val="24"/>
+          <w:szCs w:val="24"/>
+        </w:rPr>
         <w:t>Módulo de Compra</w:t>
       </w:r>
-      <w:bookmarkEnd w:id="14"/>
+      <w:bookmarkEnd w:id="15"/>
     </w:p>
     <w:p>
       <w:pPr>
@@ -4099,6 +4275,12 @@
         </w:rPr>
         <w:t xml:space="preserve">Integración con el módulo de proveedores </w:t>
       </w:r>
+      <w:r>
+        <w:rPr>
+          <w:rFonts w:asciiTheme="minorHAnsi" w:hAnsiTheme="minorHAnsi" w:cstheme="minorHAnsi"/>
+        </w:rPr>
+        <w:t>y sucursales</w:t>
+      </w:r>
     </w:p>
     <w:p>
       <w:pPr>
@@ -4193,7 +4375,7 @@
           <w:szCs w:val="24"/>
         </w:rPr>
       </w:pPr>
-      <w:bookmarkStart w:id="15" w:name="_Toc187052413"/>
+      <w:bookmarkStart w:id="16" w:name="_Toc187052413"/>
       <w:r>
         <w:rPr>
           <w:rFonts w:ascii="Calibri" w:hAnsi="Calibri" w:cs="Calibri"/>
@@ -4204,7 +4386,7 @@
         </w:rPr>
         <w:t>Módulo de Venta</w:t>
       </w:r>
-      <w:bookmarkEnd w:id="15"/>
+      <w:bookmarkEnd w:id="16"/>
     </w:p>
     <w:p>
       <w:pPr>
@@ -4283,6 +4465,12 @@
         </w:rPr>
         <w:t>e clientes</w:t>
       </w:r>
+      <w:r>
+        <w:rPr>
+          <w:rFonts w:asciiTheme="minorHAnsi" w:hAnsiTheme="minorHAnsi" w:cstheme="minorHAnsi"/>
+        </w:rPr>
+        <w:t>, ofertas y sucursales</w:t>
+      </w:r>
     </w:p>
     <w:p>
       <w:pPr>
@@ -4414,7 +4602,7 @@
           <w:szCs w:val="24"/>
         </w:rPr>
       </w:pPr>
-      <w:bookmarkStart w:id="16" w:name="_Toc187052414"/>
+      <w:bookmarkStart w:id="17" w:name="_Toc187052414"/>
       <w:r>
         <w:rPr>
           <w:rFonts w:ascii="Calibri" w:hAnsi="Calibri" w:cs="Calibri"/>
@@ -4425,7 +4613,7 @@
         </w:rPr>
         <w:t>Módulo de Negocio</w:t>
       </w:r>
-      <w:bookmarkEnd w:id="16"/>
+      <w:bookmarkEnd w:id="17"/>
     </w:p>
     <w:p>
       <w:pPr>
@@ -4534,86 +4722,7 @@
         </w:rPr>
       </w:pPr>
     </w:p>
-    <w:p>
-      <w:pPr>
-        <w:jc w:val="both"/>
-        <w:rPr>
-          <w:rFonts w:asciiTheme="minorHAnsi" w:hAnsiTheme="minorHAnsi" w:cstheme="minorHAnsi"/>
-        </w:rPr>
-      </w:pPr>
-    </w:p>
-    <w:p>
-      <w:pPr>
-        <w:jc w:val="both"/>
-        <w:rPr>
-          <w:rFonts w:asciiTheme="minorHAnsi" w:hAnsiTheme="minorHAnsi" w:cstheme="minorHAnsi"/>
-        </w:rPr>
-      </w:pPr>
-    </w:p>
-    <w:p>
-      <w:pPr>
-        <w:jc w:val="both"/>
-        <w:rPr>
-          <w:rFonts w:asciiTheme="minorHAnsi" w:hAnsiTheme="minorHAnsi" w:cstheme="minorHAnsi"/>
-        </w:rPr>
-      </w:pPr>
-    </w:p>
-    <w:p>
-      <w:pPr>
-        <w:jc w:val="both"/>
-        <w:rPr>
-          <w:rFonts w:asciiTheme="minorHAnsi" w:hAnsiTheme="minorHAnsi" w:cstheme="minorHAnsi"/>
-        </w:rPr>
-      </w:pPr>
-    </w:p>
-    <w:p>
-      <w:pPr>
-        <w:jc w:val="both"/>
-        <w:rPr>
-          <w:rFonts w:asciiTheme="minorHAnsi" w:hAnsiTheme="minorHAnsi" w:cstheme="minorHAnsi"/>
-        </w:rPr>
-      </w:pPr>
-    </w:p>
-    <w:p>
-      <w:pPr>
-        <w:jc w:val="both"/>
-        <w:rPr>
-          <w:rFonts w:asciiTheme="minorHAnsi" w:hAnsiTheme="minorHAnsi" w:cstheme="minorHAnsi"/>
-        </w:rPr>
-      </w:pPr>
-    </w:p>
-    <w:p>
-      <w:pPr>
-        <w:jc w:val="both"/>
-        <w:rPr>
-          <w:rFonts w:asciiTheme="minorHAnsi" w:hAnsiTheme="minorHAnsi" w:cstheme="minorHAnsi"/>
-        </w:rPr>
-      </w:pPr>
-    </w:p>
-    <w:p>
-      <w:pPr>
-        <w:jc w:val="both"/>
-        <w:rPr>
-          <w:rFonts w:asciiTheme="minorHAnsi" w:hAnsiTheme="minorHAnsi" w:cstheme="minorHAnsi"/>
-        </w:rPr>
-      </w:pPr>
-    </w:p>
-    <w:p>
-      <w:pPr>
-        <w:jc w:val="both"/>
-        <w:rPr>
-          <w:rFonts w:asciiTheme="minorHAnsi" w:hAnsiTheme="minorHAnsi" w:cstheme="minorHAnsi"/>
-        </w:rPr>
-      </w:pPr>
-    </w:p>
-    <w:p>
-      <w:pPr>
-        <w:jc w:val="both"/>
-        <w:rPr>
-          <w:rFonts w:asciiTheme="minorHAnsi" w:hAnsiTheme="minorHAnsi" w:cstheme="minorHAnsi"/>
-        </w:rPr>
-      </w:pPr>
-    </w:p>
+    <w:bookmarkEnd w:id="6"/>
     <w:p>
       <w:pPr>
         <w:jc w:val="both"/>
@@ -4693,18 +4802,17 @@
           <w:sz w:val="24"/>
         </w:rPr>
       </w:pPr>
-      <w:bookmarkStart w:id="17" w:name="_Toc136183451"/>
-      <w:bookmarkStart w:id="18" w:name="_Toc187052415"/>
+      <w:bookmarkStart w:id="18" w:name="_Toc136183451"/>
+      <w:bookmarkStart w:id="19" w:name="_Toc187052415"/>
       <w:r>
         <w:rPr>
           <w:rFonts w:ascii="Calibri" w:hAnsi="Calibri" w:cs="Book Antiqua"/>
           <w:sz w:val="28"/>
         </w:rPr>
-        <w:lastRenderedPageBreak/>
         <w:t>Tecnologías usadas</w:t>
       </w:r>
-      <w:bookmarkEnd w:id="17"/>
       <w:bookmarkEnd w:id="18"/>
+      <w:bookmarkEnd w:id="19"/>
       <w:r>
         <w:rPr>
           <w:rFonts w:ascii="Calibri" w:hAnsi="Calibri" w:cs="Book Antiqua"/>
@@ -4739,7 +4847,7 @@
           <w:szCs w:val="24"/>
         </w:rPr>
       </w:pPr>
-      <w:bookmarkStart w:id="19" w:name="_Toc187052416"/>
+      <w:bookmarkStart w:id="20" w:name="_Toc187052416"/>
       <w:r>
         <w:rPr>
           <w:rFonts w:ascii="Calibri" w:hAnsi="Calibri" w:cs="Calibri"/>
@@ -4750,7 +4858,7 @@
         </w:rPr>
         <w:t>Entorno de desarrollo</w:t>
       </w:r>
-      <w:bookmarkEnd w:id="19"/>
+      <w:bookmarkEnd w:id="20"/>
       <w:r>
         <w:rPr>
           <w:rFonts w:ascii="Calibri" w:hAnsi="Calibri" w:cs="Calibri"/>
@@ -4802,7 +4910,7 @@
           <w:szCs w:val="24"/>
         </w:rPr>
       </w:pPr>
-      <w:bookmarkStart w:id="20" w:name="_Toc187052417"/>
+      <w:bookmarkStart w:id="21" w:name="_Toc187052417"/>
       <w:r>
         <w:rPr>
           <w:rFonts w:ascii="Calibri" w:hAnsi="Calibri" w:cs="Calibri"/>
@@ -4813,7 +4921,7 @@
         </w:rPr>
         <w:t>Leguaje de programación</w:t>
       </w:r>
-      <w:bookmarkEnd w:id="20"/>
+      <w:bookmarkEnd w:id="21"/>
     </w:p>
     <w:p>
       <w:pPr>
@@ -4862,7 +4970,7 @@
           <w:szCs w:val="24"/>
         </w:rPr>
       </w:pPr>
-      <w:bookmarkStart w:id="21" w:name="_Toc187052418"/>
+      <w:bookmarkStart w:id="22" w:name="_Toc187052418"/>
       <w:r>
         <w:rPr>
           <w:rFonts w:ascii="Calibri" w:hAnsi="Calibri" w:cs="Calibri"/>
@@ -4873,7 +4981,7 @@
         </w:rPr>
         <w:t>Base de datos</w:t>
       </w:r>
-      <w:bookmarkEnd w:id="21"/>
+      <w:bookmarkEnd w:id="22"/>
       <w:r>
         <w:rPr>
           <w:rFonts w:ascii="Calibri" w:hAnsi="Calibri" w:cs="Calibri"/>
@@ -4916,7 +5024,7 @@
           <w:szCs w:val="24"/>
         </w:rPr>
       </w:pPr>
-      <w:bookmarkStart w:id="22" w:name="_Toc187052419"/>
+      <w:bookmarkStart w:id="23" w:name="_Toc187052419"/>
       <w:r>
         <w:rPr>
           <w:rFonts w:ascii="Calibri" w:hAnsi="Calibri" w:cs="Calibri"/>
@@ -4927,7 +5035,7 @@
         </w:rPr>
         <w:t>Control de versiones</w:t>
       </w:r>
-      <w:bookmarkEnd w:id="22"/>
+      <w:bookmarkEnd w:id="23"/>
     </w:p>
     <w:p>
       <w:pPr>
@@ -14174,6 +14282,95 @@
     </w:lvl>
   </w:abstractNum>
   <w:abstractNum w:abstractNumId="75" w15:restartNumberingAfterBreak="0">
+    <w:nsid w:val="3B062151"/>
+    <w:multiLevelType w:val="hybridMultilevel"/>
+    <w:tmpl w:val="39BA0786"/>
+    <w:lvl w:ilvl="0" w:tplc="300A000F">
+      <w:start w:val="1"/>
+      <w:numFmt w:val="decimal"/>
+      <w:lvlText w:val="%1."/>
+      <w:lvlJc w:val="left"/>
+      <w:pPr>
+        <w:ind w:left="1788" w:hanging="360"/>
+      </w:pPr>
+      <w:rPr>
+        <w:rFonts w:hint="default"/>
+      </w:rPr>
+    </w:lvl>
+    <w:lvl w:ilvl="1" w:tplc="300A0019" w:tentative="1">
+      <w:start w:val="1"/>
+      <w:numFmt w:val="lowerLetter"/>
+      <w:lvlText w:val="%2."/>
+      <w:lvlJc w:val="left"/>
+      <w:pPr>
+        <w:ind w:left="2508" w:hanging="360"/>
+      </w:pPr>
+    </w:lvl>
+    <w:lvl w:ilvl="2" w:tplc="300A001B" w:tentative="1">
+      <w:start w:val="1"/>
+      <w:numFmt w:val="lowerRoman"/>
+      <w:lvlText w:val="%3."/>
+      <w:lvlJc w:val="right"/>
+      <w:pPr>
+        <w:ind w:left="3228" w:hanging="180"/>
+      </w:pPr>
+    </w:lvl>
+    <w:lvl w:ilvl="3" w:tplc="300A000F" w:tentative="1">
+      <w:start w:val="1"/>
+      <w:numFmt w:val="decimal"/>
+      <w:lvlText w:val="%4."/>
+      <w:lvlJc w:val="left"/>
+      <w:pPr>
+        <w:ind w:left="3948" w:hanging="360"/>
+      </w:pPr>
+    </w:lvl>
+    <w:lvl w:ilvl="4" w:tplc="300A0019" w:tentative="1">
+      <w:start w:val="1"/>
+      <w:numFmt w:val="lowerLetter"/>
+      <w:lvlText w:val="%5."/>
+      <w:lvlJc w:val="left"/>
+      <w:pPr>
+        <w:ind w:left="4668" w:hanging="360"/>
+      </w:pPr>
+    </w:lvl>
+    <w:lvl w:ilvl="5" w:tplc="300A001B" w:tentative="1">
+      <w:start w:val="1"/>
+      <w:numFmt w:val="lowerRoman"/>
+      <w:lvlText w:val="%6."/>
+      <w:lvlJc w:val="right"/>
+      <w:pPr>
+        <w:ind w:left="5388" w:hanging="180"/>
+      </w:pPr>
+    </w:lvl>
+    <w:lvl w:ilvl="6" w:tplc="300A000F" w:tentative="1">
+      <w:start w:val="1"/>
+      <w:numFmt w:val="decimal"/>
+      <w:lvlText w:val="%7."/>
+      <w:lvlJc w:val="left"/>
+      <w:pPr>
+        <w:ind w:left="6108" w:hanging="360"/>
+      </w:pPr>
+    </w:lvl>
+    <w:lvl w:ilvl="7" w:tplc="300A0019" w:tentative="1">
+      <w:start w:val="1"/>
+      <w:numFmt w:val="lowerLetter"/>
+      <w:lvlText w:val="%8."/>
+      <w:lvlJc w:val="left"/>
+      <w:pPr>
+        <w:ind w:left="6828" w:hanging="360"/>
+      </w:pPr>
+    </w:lvl>
+    <w:lvl w:ilvl="8" w:tplc="300A001B" w:tentative="1">
+      <w:start w:val="1"/>
+      <w:numFmt w:val="lowerRoman"/>
+      <w:lvlText w:val="%9."/>
+      <w:lvlJc w:val="right"/>
+      <w:pPr>
+        <w:ind w:left="7548" w:hanging="180"/>
+      </w:pPr>
+    </w:lvl>
+  </w:abstractNum>
+  <w:abstractNum w:abstractNumId="76" w15:restartNumberingAfterBreak="0">
     <w:nsid w:val="3B8A5275"/>
     <w:multiLevelType w:val="multilevel"/>
     <w:tmpl w:val="89FC0850"/>
@@ -14286,7 +14483,7 @@
       </w:rPr>
     </w:lvl>
   </w:abstractNum>
-  <w:abstractNum w:abstractNumId="76" w15:restartNumberingAfterBreak="0">
+  <w:abstractNum w:abstractNumId="77" w15:restartNumberingAfterBreak="0">
     <w:nsid w:val="3CA24D46"/>
     <w:multiLevelType w:val="multilevel"/>
     <w:tmpl w:val="5BD2095E"/>
@@ -14435,7 +14632,7 @@
       </w:rPr>
     </w:lvl>
   </w:abstractNum>
-  <w:abstractNum w:abstractNumId="77" w15:restartNumberingAfterBreak="0">
+  <w:abstractNum w:abstractNumId="78" w15:restartNumberingAfterBreak="0">
     <w:nsid w:val="3E5F00C7"/>
     <w:multiLevelType w:val="hybridMultilevel"/>
     <w:tmpl w:val="170A2666"/>
@@ -14548,7 +14745,7 @@
       </w:rPr>
     </w:lvl>
   </w:abstractNum>
-  <w:abstractNum w:abstractNumId="78" w15:restartNumberingAfterBreak="0">
+  <w:abstractNum w:abstractNumId="79" w15:restartNumberingAfterBreak="0">
     <w:nsid w:val="3E923AE1"/>
     <w:multiLevelType w:val="multilevel"/>
     <w:tmpl w:val="D45E927C"/>
@@ -14661,7 +14858,7 @@
       </w:rPr>
     </w:lvl>
   </w:abstractNum>
-  <w:abstractNum w:abstractNumId="79" w15:restartNumberingAfterBreak="0">
+  <w:abstractNum w:abstractNumId="80" w15:restartNumberingAfterBreak="0">
     <w:nsid w:val="3F9903C5"/>
     <w:multiLevelType w:val="hybridMultilevel"/>
     <w:tmpl w:val="988CD316"/>
@@ -14774,7 +14971,7 @@
       </w:rPr>
     </w:lvl>
   </w:abstractNum>
-  <w:abstractNum w:abstractNumId="80" w15:restartNumberingAfterBreak="0">
+  <w:abstractNum w:abstractNumId="81" w15:restartNumberingAfterBreak="0">
     <w:nsid w:val="3FAF6E07"/>
     <w:multiLevelType w:val="hybridMultilevel"/>
     <w:tmpl w:val="9B0A5C8E"/>
@@ -14860,7 +15057,7 @@
       </w:pPr>
     </w:lvl>
   </w:abstractNum>
-  <w:abstractNum w:abstractNumId="81" w15:restartNumberingAfterBreak="0">
+  <w:abstractNum w:abstractNumId="82" w15:restartNumberingAfterBreak="0">
     <w:nsid w:val="40C21144"/>
     <w:multiLevelType w:val="hybridMultilevel"/>
     <w:tmpl w:val="329025C2"/>
@@ -14973,7 +15170,7 @@
       </w:rPr>
     </w:lvl>
   </w:abstractNum>
-  <w:abstractNum w:abstractNumId="82" w15:restartNumberingAfterBreak="0">
+  <w:abstractNum w:abstractNumId="83" w15:restartNumberingAfterBreak="0">
     <w:nsid w:val="40E83980"/>
     <w:multiLevelType w:val="hybridMultilevel"/>
     <w:tmpl w:val="5A1C6360"/>
@@ -15086,7 +15283,7 @@
       </w:rPr>
     </w:lvl>
   </w:abstractNum>
-  <w:abstractNum w:abstractNumId="83" w15:restartNumberingAfterBreak="0">
+  <w:abstractNum w:abstractNumId="84" w15:restartNumberingAfterBreak="0">
     <w:nsid w:val="40FF42B9"/>
     <w:multiLevelType w:val="hybridMultilevel"/>
     <w:tmpl w:val="DBA4D724"/>
@@ -15199,7 +15396,7 @@
       </w:rPr>
     </w:lvl>
   </w:abstractNum>
-  <w:abstractNum w:abstractNumId="84" w15:restartNumberingAfterBreak="0">
+  <w:abstractNum w:abstractNumId="85" w15:restartNumberingAfterBreak="0">
     <w:nsid w:val="43B712A8"/>
     <w:multiLevelType w:val="hybridMultilevel"/>
     <w:tmpl w:val="B304178C"/>
@@ -15312,7 +15509,7 @@
       </w:rPr>
     </w:lvl>
   </w:abstractNum>
-  <w:abstractNum w:abstractNumId="85" w15:restartNumberingAfterBreak="0">
+  <w:abstractNum w:abstractNumId="86" w15:restartNumberingAfterBreak="0">
     <w:nsid w:val="44454107"/>
     <w:multiLevelType w:val="hybridMultilevel"/>
     <w:tmpl w:val="4C58455C"/>
@@ -15425,7 +15622,7 @@
       </w:rPr>
     </w:lvl>
   </w:abstractNum>
-  <w:abstractNum w:abstractNumId="86" w15:restartNumberingAfterBreak="0">
+  <w:abstractNum w:abstractNumId="87" w15:restartNumberingAfterBreak="0">
     <w:nsid w:val="44496AF6"/>
     <w:multiLevelType w:val="hybridMultilevel"/>
     <w:tmpl w:val="3F46DFF8"/>
@@ -15538,7 +15735,7 @@
       </w:rPr>
     </w:lvl>
   </w:abstractNum>
-  <w:abstractNum w:abstractNumId="87" w15:restartNumberingAfterBreak="0">
+  <w:abstractNum w:abstractNumId="88" w15:restartNumberingAfterBreak="0">
     <w:nsid w:val="45023030"/>
     <w:multiLevelType w:val="hybridMultilevel"/>
     <w:tmpl w:val="D5E4074A"/>
@@ -15651,10 +15848,10 @@
       </w:rPr>
     </w:lvl>
   </w:abstractNum>
-  <w:abstractNum w:abstractNumId="88" w15:restartNumberingAfterBreak="0">
+  <w:abstractNum w:abstractNumId="89" w15:restartNumberingAfterBreak="0">
     <w:nsid w:val="45761399"/>
     <w:multiLevelType w:val="hybridMultilevel"/>
-    <w:tmpl w:val="7A048860"/>
+    <w:tmpl w:val="1EC01CC0"/>
     <w:lvl w:ilvl="0" w:tplc="BE1CB19A">
       <w:start w:val="1"/>
       <w:numFmt w:val="decimal"/>
@@ -15740,7 +15937,7 @@
       </w:pPr>
     </w:lvl>
   </w:abstractNum>
-  <w:abstractNum w:abstractNumId="89" w15:restartNumberingAfterBreak="0">
+  <w:abstractNum w:abstractNumId="90" w15:restartNumberingAfterBreak="0">
     <w:nsid w:val="464176D8"/>
     <w:multiLevelType w:val="hybridMultilevel"/>
     <w:tmpl w:val="383E2D06"/>
@@ -15853,7 +16050,7 @@
       </w:rPr>
     </w:lvl>
   </w:abstractNum>
-  <w:abstractNum w:abstractNumId="90" w15:restartNumberingAfterBreak="0">
+  <w:abstractNum w:abstractNumId="91" w15:restartNumberingAfterBreak="0">
     <w:nsid w:val="479C6A8F"/>
     <w:multiLevelType w:val="hybridMultilevel"/>
     <w:tmpl w:val="86DC48CC"/>
@@ -15966,7 +16163,7 @@
       </w:rPr>
     </w:lvl>
   </w:abstractNum>
-  <w:abstractNum w:abstractNumId="91" w15:restartNumberingAfterBreak="0">
+  <w:abstractNum w:abstractNumId="92" w15:restartNumberingAfterBreak="0">
     <w:nsid w:val="479E3857"/>
     <w:multiLevelType w:val="hybridMultilevel"/>
     <w:tmpl w:val="62408A0E"/>
@@ -16079,7 +16276,7 @@
       </w:rPr>
     </w:lvl>
   </w:abstractNum>
-  <w:abstractNum w:abstractNumId="92" w15:restartNumberingAfterBreak="0">
+  <w:abstractNum w:abstractNumId="93" w15:restartNumberingAfterBreak="0">
     <w:nsid w:val="47AB3C82"/>
     <w:multiLevelType w:val="hybridMultilevel"/>
     <w:tmpl w:val="EA2E76B0"/>
@@ -16192,7 +16389,7 @@
       </w:rPr>
     </w:lvl>
   </w:abstractNum>
-  <w:abstractNum w:abstractNumId="93" w15:restartNumberingAfterBreak="0">
+  <w:abstractNum w:abstractNumId="94" w15:restartNumberingAfterBreak="0">
     <w:nsid w:val="49494B86"/>
     <w:multiLevelType w:val="multilevel"/>
     <w:tmpl w:val="D45E927C"/>
@@ -16305,7 +16502,7 @@
       </w:rPr>
     </w:lvl>
   </w:abstractNum>
-  <w:abstractNum w:abstractNumId="94" w15:restartNumberingAfterBreak="0">
+  <w:abstractNum w:abstractNumId="95" w15:restartNumberingAfterBreak="0">
     <w:nsid w:val="49943F19"/>
     <w:multiLevelType w:val="hybridMultilevel"/>
     <w:tmpl w:val="9B662A10"/>
@@ -16418,7 +16615,7 @@
       </w:rPr>
     </w:lvl>
   </w:abstractNum>
-  <w:abstractNum w:abstractNumId="95" w15:restartNumberingAfterBreak="0">
+  <w:abstractNum w:abstractNumId="96" w15:restartNumberingAfterBreak="0">
     <w:nsid w:val="49A509CC"/>
     <w:multiLevelType w:val="hybridMultilevel"/>
     <w:tmpl w:val="03401A88"/>
@@ -16531,7 +16728,7 @@
       </w:rPr>
     </w:lvl>
   </w:abstractNum>
-  <w:abstractNum w:abstractNumId="96" w15:restartNumberingAfterBreak="0">
+  <w:abstractNum w:abstractNumId="97" w15:restartNumberingAfterBreak="0">
     <w:nsid w:val="4B2C26A1"/>
     <w:multiLevelType w:val="hybridMultilevel"/>
     <w:tmpl w:val="37DECAD8"/>
@@ -16644,7 +16841,7 @@
       </w:rPr>
     </w:lvl>
   </w:abstractNum>
-  <w:abstractNum w:abstractNumId="97" w15:restartNumberingAfterBreak="0">
+  <w:abstractNum w:abstractNumId="98" w15:restartNumberingAfterBreak="0">
     <w:nsid w:val="4CAE0405"/>
     <w:multiLevelType w:val="hybridMultilevel"/>
     <w:tmpl w:val="E9AC0838"/>
@@ -16757,7 +16954,7 @@
       </w:rPr>
     </w:lvl>
   </w:abstractNum>
-  <w:abstractNum w:abstractNumId="98" w15:restartNumberingAfterBreak="0">
+  <w:abstractNum w:abstractNumId="99" w15:restartNumberingAfterBreak="0">
     <w:nsid w:val="4CF33C12"/>
     <w:multiLevelType w:val="hybridMultilevel"/>
     <w:tmpl w:val="37CA95CE"/>
@@ -16870,7 +17067,7 @@
       </w:rPr>
     </w:lvl>
   </w:abstractNum>
-  <w:abstractNum w:abstractNumId="99" w15:restartNumberingAfterBreak="0">
+  <w:abstractNum w:abstractNumId="100" w15:restartNumberingAfterBreak="0">
     <w:nsid w:val="4DF74ED1"/>
     <w:multiLevelType w:val="hybridMultilevel"/>
     <w:tmpl w:val="D0FAC354"/>
@@ -16983,7 +17180,7 @@
       </w:rPr>
     </w:lvl>
   </w:abstractNum>
-  <w:abstractNum w:abstractNumId="100" w15:restartNumberingAfterBreak="0">
+  <w:abstractNum w:abstractNumId="101" w15:restartNumberingAfterBreak="0">
     <w:nsid w:val="4F954189"/>
     <w:multiLevelType w:val="hybridMultilevel"/>
     <w:tmpl w:val="B5F2AA62"/>
@@ -17096,7 +17293,7 @@
       </w:rPr>
     </w:lvl>
   </w:abstractNum>
-  <w:abstractNum w:abstractNumId="101" w15:restartNumberingAfterBreak="0">
+  <w:abstractNum w:abstractNumId="102" w15:restartNumberingAfterBreak="0">
     <w:nsid w:val="506ED69A"/>
     <w:multiLevelType w:val="hybridMultilevel"/>
     <w:tmpl w:val="DC3C7554"/>
@@ -17209,7 +17406,7 @@
       </w:rPr>
     </w:lvl>
   </w:abstractNum>
-  <w:abstractNum w:abstractNumId="102" w15:restartNumberingAfterBreak="0">
+  <w:abstractNum w:abstractNumId="103" w15:restartNumberingAfterBreak="0">
     <w:nsid w:val="50BC7B15"/>
     <w:multiLevelType w:val="hybridMultilevel"/>
     <w:tmpl w:val="697AF7DA"/>
@@ -17322,7 +17519,7 @@
       </w:rPr>
     </w:lvl>
   </w:abstractNum>
-  <w:abstractNum w:abstractNumId="103" w15:restartNumberingAfterBreak="0">
+  <w:abstractNum w:abstractNumId="104" w15:restartNumberingAfterBreak="0">
     <w:nsid w:val="5123BC2D"/>
     <w:multiLevelType w:val="hybridMultilevel"/>
     <w:tmpl w:val="499C5000"/>
@@ -17435,7 +17632,7 @@
       </w:rPr>
     </w:lvl>
   </w:abstractNum>
-  <w:abstractNum w:abstractNumId="104" w15:restartNumberingAfterBreak="0">
+  <w:abstractNum w:abstractNumId="105" w15:restartNumberingAfterBreak="0">
     <w:nsid w:val="51EB67F8"/>
     <w:multiLevelType w:val="hybridMultilevel"/>
     <w:tmpl w:val="E4CC132A"/>
@@ -17548,7 +17745,7 @@
       </w:rPr>
     </w:lvl>
   </w:abstractNum>
-  <w:abstractNum w:abstractNumId="105" w15:restartNumberingAfterBreak="0">
+  <w:abstractNum w:abstractNumId="106" w15:restartNumberingAfterBreak="0">
     <w:nsid w:val="52CD44FB"/>
     <w:multiLevelType w:val="hybridMultilevel"/>
     <w:tmpl w:val="69B2367C"/>
@@ -17637,7 +17834,7 @@
       </w:pPr>
     </w:lvl>
   </w:abstractNum>
-  <w:abstractNum w:abstractNumId="106" w15:restartNumberingAfterBreak="0">
+  <w:abstractNum w:abstractNumId="107" w15:restartNumberingAfterBreak="0">
     <w:nsid w:val="54435122"/>
     <w:multiLevelType w:val="hybridMultilevel"/>
     <w:tmpl w:val="469890C0"/>
@@ -17750,7 +17947,7 @@
       </w:rPr>
     </w:lvl>
   </w:abstractNum>
-  <w:abstractNum w:abstractNumId="107" w15:restartNumberingAfterBreak="0">
+  <w:abstractNum w:abstractNumId="108" w15:restartNumberingAfterBreak="0">
     <w:nsid w:val="547F6015"/>
     <w:multiLevelType w:val="hybridMultilevel"/>
     <w:tmpl w:val="88E4162C"/>
@@ -17863,7 +18060,7 @@
       </w:rPr>
     </w:lvl>
   </w:abstractNum>
-  <w:abstractNum w:abstractNumId="108" w15:restartNumberingAfterBreak="0">
+  <w:abstractNum w:abstractNumId="109" w15:restartNumberingAfterBreak="0">
     <w:nsid w:val="54917C07"/>
     <w:multiLevelType w:val="multilevel"/>
     <w:tmpl w:val="C20A8E08"/>
@@ -18012,7 +18209,7 @@
       </w:rPr>
     </w:lvl>
   </w:abstractNum>
-  <w:abstractNum w:abstractNumId="109" w15:restartNumberingAfterBreak="0">
+  <w:abstractNum w:abstractNumId="110" w15:restartNumberingAfterBreak="0">
     <w:nsid w:val="5703556C"/>
     <w:multiLevelType w:val="hybridMultilevel"/>
     <w:tmpl w:val="3800BAB8"/>
@@ -18125,7 +18322,7 @@
       </w:rPr>
     </w:lvl>
   </w:abstractNum>
-  <w:abstractNum w:abstractNumId="110" w15:restartNumberingAfterBreak="0">
+  <w:abstractNum w:abstractNumId="111" w15:restartNumberingAfterBreak="0">
     <w:nsid w:val="584A5EE1"/>
     <w:multiLevelType w:val="hybridMultilevel"/>
     <w:tmpl w:val="5F4AF6AA"/>
@@ -18238,7 +18435,7 @@
       </w:rPr>
     </w:lvl>
   </w:abstractNum>
-  <w:abstractNum w:abstractNumId="111" w15:restartNumberingAfterBreak="0">
+  <w:abstractNum w:abstractNumId="112" w15:restartNumberingAfterBreak="0">
     <w:nsid w:val="58557F5D"/>
     <w:multiLevelType w:val="hybridMultilevel"/>
     <w:tmpl w:val="12268640"/>
@@ -18351,7 +18548,7 @@
       </w:rPr>
     </w:lvl>
   </w:abstractNum>
-  <w:abstractNum w:abstractNumId="112" w15:restartNumberingAfterBreak="0">
+  <w:abstractNum w:abstractNumId="113" w15:restartNumberingAfterBreak="0">
     <w:nsid w:val="5BC14B81"/>
     <w:multiLevelType w:val="multilevel"/>
     <w:tmpl w:val="AD9CB122"/>
@@ -18500,7 +18697,7 @@
       </w:rPr>
     </w:lvl>
   </w:abstractNum>
-  <w:abstractNum w:abstractNumId="113" w15:restartNumberingAfterBreak="0">
+  <w:abstractNum w:abstractNumId="114" w15:restartNumberingAfterBreak="0">
     <w:nsid w:val="5BF63A08"/>
     <w:multiLevelType w:val="hybridMultilevel"/>
     <w:tmpl w:val="279849A0"/>
@@ -18613,7 +18810,7 @@
       </w:rPr>
     </w:lvl>
   </w:abstractNum>
-  <w:abstractNum w:abstractNumId="114" w15:restartNumberingAfterBreak="0">
+  <w:abstractNum w:abstractNumId="115" w15:restartNumberingAfterBreak="0">
     <w:nsid w:val="5CD3904A"/>
     <w:multiLevelType w:val="hybridMultilevel"/>
     <w:tmpl w:val="779AE23A"/>
@@ -18726,7 +18923,7 @@
       </w:rPr>
     </w:lvl>
   </w:abstractNum>
-  <w:abstractNum w:abstractNumId="115" w15:restartNumberingAfterBreak="0">
+  <w:abstractNum w:abstractNumId="116" w15:restartNumberingAfterBreak="0">
     <w:nsid w:val="5FF20EF6"/>
     <w:multiLevelType w:val="hybridMultilevel"/>
     <w:tmpl w:val="64963ECC"/>
@@ -18839,7 +19036,7 @@
       </w:rPr>
     </w:lvl>
   </w:abstractNum>
-  <w:abstractNum w:abstractNumId="116" w15:restartNumberingAfterBreak="0">
+  <w:abstractNum w:abstractNumId="117" w15:restartNumberingAfterBreak="0">
     <w:nsid w:val="5FF21ECC"/>
     <w:multiLevelType w:val="hybridMultilevel"/>
     <w:tmpl w:val="640A2A4A"/>
@@ -18952,7 +19149,7 @@
       </w:rPr>
     </w:lvl>
   </w:abstractNum>
-  <w:abstractNum w:abstractNumId="117" w15:restartNumberingAfterBreak="0">
+  <w:abstractNum w:abstractNumId="118" w15:restartNumberingAfterBreak="0">
     <w:nsid w:val="620D4F75"/>
     <w:multiLevelType w:val="hybridMultilevel"/>
     <w:tmpl w:val="E18E8AFA"/>
@@ -19038,7 +19235,7 @@
       </w:pPr>
     </w:lvl>
   </w:abstractNum>
-  <w:abstractNum w:abstractNumId="118" w15:restartNumberingAfterBreak="0">
+  <w:abstractNum w:abstractNumId="119" w15:restartNumberingAfterBreak="0">
     <w:nsid w:val="644152C1"/>
     <w:multiLevelType w:val="multilevel"/>
     <w:tmpl w:val="DA1E4154"/>
@@ -19187,7 +19384,182 @@
       </w:rPr>
     </w:lvl>
   </w:abstractNum>
-  <w:abstractNum w:abstractNumId="119" w15:restartNumberingAfterBreak="0">
+  <w:abstractNum w:abstractNumId="120" w15:restartNumberingAfterBreak="0">
+    <w:nsid w:val="65B2302B"/>
+    <w:multiLevelType w:val="hybridMultilevel"/>
+    <w:tmpl w:val="45BEDFEE"/>
+    <w:lvl w:ilvl="0" w:tplc="300A000F">
+      <w:start w:val="1"/>
+      <w:numFmt w:val="decimal"/>
+      <w:lvlText w:val="%1."/>
+      <w:lvlJc w:val="left"/>
+      <w:pPr>
+        <w:ind w:left="1068" w:hanging="360"/>
+      </w:pPr>
+    </w:lvl>
+    <w:lvl w:ilvl="1" w:tplc="300A0019" w:tentative="1">
+      <w:start w:val="1"/>
+      <w:numFmt w:val="lowerLetter"/>
+      <w:lvlText w:val="%2."/>
+      <w:lvlJc w:val="left"/>
+      <w:pPr>
+        <w:ind w:left="1788" w:hanging="360"/>
+      </w:pPr>
+    </w:lvl>
+    <w:lvl w:ilvl="2" w:tplc="300A001B" w:tentative="1">
+      <w:start w:val="1"/>
+      <w:numFmt w:val="lowerRoman"/>
+      <w:lvlText w:val="%3."/>
+      <w:lvlJc w:val="right"/>
+      <w:pPr>
+        <w:ind w:left="2508" w:hanging="180"/>
+      </w:pPr>
+    </w:lvl>
+    <w:lvl w:ilvl="3" w:tplc="300A000F" w:tentative="1">
+      <w:start w:val="1"/>
+      <w:numFmt w:val="decimal"/>
+      <w:lvlText w:val="%4."/>
+      <w:lvlJc w:val="left"/>
+      <w:pPr>
+        <w:ind w:left="3228" w:hanging="360"/>
+      </w:pPr>
+    </w:lvl>
+    <w:lvl w:ilvl="4" w:tplc="300A0019" w:tentative="1">
+      <w:start w:val="1"/>
+      <w:numFmt w:val="lowerLetter"/>
+      <w:lvlText w:val="%5."/>
+      <w:lvlJc w:val="left"/>
+      <w:pPr>
+        <w:ind w:left="3948" w:hanging="360"/>
+      </w:pPr>
+    </w:lvl>
+    <w:lvl w:ilvl="5" w:tplc="300A001B" w:tentative="1">
+      <w:start w:val="1"/>
+      <w:numFmt w:val="lowerRoman"/>
+      <w:lvlText w:val="%6."/>
+      <w:lvlJc w:val="right"/>
+      <w:pPr>
+        <w:ind w:left="4668" w:hanging="180"/>
+      </w:pPr>
+    </w:lvl>
+    <w:lvl w:ilvl="6" w:tplc="300A000F" w:tentative="1">
+      <w:start w:val="1"/>
+      <w:numFmt w:val="decimal"/>
+      <w:lvlText w:val="%7."/>
+      <w:lvlJc w:val="left"/>
+      <w:pPr>
+        <w:ind w:left="5388" w:hanging="360"/>
+      </w:pPr>
+    </w:lvl>
+    <w:lvl w:ilvl="7" w:tplc="300A0019" w:tentative="1">
+      <w:start w:val="1"/>
+      <w:numFmt w:val="lowerLetter"/>
+      <w:lvlText w:val="%8."/>
+      <w:lvlJc w:val="left"/>
+      <w:pPr>
+        <w:ind w:left="6108" w:hanging="360"/>
+      </w:pPr>
+    </w:lvl>
+    <w:lvl w:ilvl="8" w:tplc="300A001B" w:tentative="1">
+      <w:start w:val="1"/>
+      <w:numFmt w:val="lowerRoman"/>
+      <w:lvlText w:val="%9."/>
+      <w:lvlJc w:val="right"/>
+      <w:pPr>
+        <w:ind w:left="6828" w:hanging="180"/>
+      </w:pPr>
+    </w:lvl>
+  </w:abstractNum>
+  <w:abstractNum w:abstractNumId="121" w15:restartNumberingAfterBreak="0">
+    <w:nsid w:val="66A21256"/>
+    <w:multiLevelType w:val="hybridMultilevel"/>
+    <w:tmpl w:val="4CD87C06"/>
+    <w:lvl w:ilvl="0" w:tplc="E110DE04">
+      <w:start w:val="5"/>
+      <w:numFmt w:val="decimal"/>
+      <w:lvlText w:val="1.%1"/>
+      <w:lvlJc w:val="left"/>
+      <w:pPr>
+        <w:ind w:left="1776" w:hanging="360"/>
+      </w:pPr>
+      <w:rPr>
+        <w:rFonts w:hint="default"/>
+      </w:rPr>
+    </w:lvl>
+    <w:lvl w:ilvl="1" w:tplc="300A0019" w:tentative="1">
+      <w:start w:val="1"/>
+      <w:numFmt w:val="lowerLetter"/>
+      <w:lvlText w:val="%2."/>
+      <w:lvlJc w:val="left"/>
+      <w:pPr>
+        <w:ind w:left="2496" w:hanging="360"/>
+      </w:pPr>
+    </w:lvl>
+    <w:lvl w:ilvl="2" w:tplc="300A001B" w:tentative="1">
+      <w:start w:val="1"/>
+      <w:numFmt w:val="lowerRoman"/>
+      <w:lvlText w:val="%3."/>
+      <w:lvlJc w:val="right"/>
+      <w:pPr>
+        <w:ind w:left="3216" w:hanging="180"/>
+      </w:pPr>
+    </w:lvl>
+    <w:lvl w:ilvl="3" w:tplc="300A000F" w:tentative="1">
+      <w:start w:val="1"/>
+      <w:numFmt w:val="decimal"/>
+      <w:lvlText w:val="%4."/>
+      <w:lvlJc w:val="left"/>
+      <w:pPr>
+        <w:ind w:left="3936" w:hanging="360"/>
+      </w:pPr>
+    </w:lvl>
+    <w:lvl w:ilvl="4" w:tplc="300A0019" w:tentative="1">
+      <w:start w:val="1"/>
+      <w:numFmt w:val="lowerLetter"/>
+      <w:lvlText w:val="%5."/>
+      <w:lvlJc w:val="left"/>
+      <w:pPr>
+        <w:ind w:left="4656" w:hanging="360"/>
+      </w:pPr>
+    </w:lvl>
+    <w:lvl w:ilvl="5" w:tplc="300A001B" w:tentative="1">
+      <w:start w:val="1"/>
+      <w:numFmt w:val="lowerRoman"/>
+      <w:lvlText w:val="%6."/>
+      <w:lvlJc w:val="right"/>
+      <w:pPr>
+        <w:ind w:left="5376" w:hanging="180"/>
+      </w:pPr>
+    </w:lvl>
+    <w:lvl w:ilvl="6" w:tplc="300A000F" w:tentative="1">
+      <w:start w:val="1"/>
+      <w:numFmt w:val="decimal"/>
+      <w:lvlText w:val="%7."/>
+      <w:lvlJc w:val="left"/>
+      <w:pPr>
+        <w:ind w:left="6096" w:hanging="360"/>
+      </w:pPr>
+    </w:lvl>
+    <w:lvl w:ilvl="7" w:tplc="300A0019" w:tentative="1">
+      <w:start w:val="1"/>
+      <w:numFmt w:val="lowerLetter"/>
+      <w:lvlText w:val="%8."/>
+      <w:lvlJc w:val="left"/>
+      <w:pPr>
+        <w:ind w:left="6816" w:hanging="360"/>
+      </w:pPr>
+    </w:lvl>
+    <w:lvl w:ilvl="8" w:tplc="300A001B" w:tentative="1">
+      <w:start w:val="1"/>
+      <w:numFmt w:val="lowerRoman"/>
+      <w:lvlText w:val="%9."/>
+      <w:lvlJc w:val="right"/>
+      <w:pPr>
+        <w:ind w:left="7536" w:hanging="180"/>
+      </w:pPr>
+    </w:lvl>
+  </w:abstractNum>
+  <w:abstractNum w:abstractNumId="122" w15:restartNumberingAfterBreak="0">
     <w:nsid w:val="67C257B7"/>
     <w:multiLevelType w:val="hybridMultilevel"/>
     <w:tmpl w:val="8E7A61FC"/>
@@ -19300,7 +19672,7 @@
       </w:rPr>
     </w:lvl>
   </w:abstractNum>
-  <w:abstractNum w:abstractNumId="120" w15:restartNumberingAfterBreak="0">
+  <w:abstractNum w:abstractNumId="123" w15:restartNumberingAfterBreak="0">
     <w:nsid w:val="6A7B4E3C"/>
     <w:multiLevelType w:val="hybridMultilevel"/>
     <w:tmpl w:val="1C265FC0"/>
@@ -19413,7 +19785,7 @@
       </w:rPr>
     </w:lvl>
   </w:abstractNum>
-  <w:abstractNum w:abstractNumId="121" w15:restartNumberingAfterBreak="0">
+  <w:abstractNum w:abstractNumId="124" w15:restartNumberingAfterBreak="0">
     <w:nsid w:val="6ABD1EBB"/>
     <w:multiLevelType w:val="hybridMultilevel"/>
     <w:tmpl w:val="62F258B8"/>
@@ -19526,7 +19898,7 @@
       </w:rPr>
     </w:lvl>
   </w:abstractNum>
-  <w:abstractNum w:abstractNumId="122" w15:restartNumberingAfterBreak="0">
+  <w:abstractNum w:abstractNumId="125" w15:restartNumberingAfterBreak="0">
     <w:nsid w:val="6B5564ED"/>
     <w:multiLevelType w:val="hybridMultilevel"/>
     <w:tmpl w:val="2B1C5B52"/>
@@ -19639,7 +20011,7 @@
       </w:rPr>
     </w:lvl>
   </w:abstractNum>
-  <w:abstractNum w:abstractNumId="123" w15:restartNumberingAfterBreak="0">
+  <w:abstractNum w:abstractNumId="126" w15:restartNumberingAfterBreak="0">
     <w:nsid w:val="6BE32DE7"/>
     <w:multiLevelType w:val="multilevel"/>
     <w:tmpl w:val="6694C38C"/>
@@ -19788,7 +20160,96 @@
       </w:rPr>
     </w:lvl>
   </w:abstractNum>
-  <w:abstractNum w:abstractNumId="124" w15:restartNumberingAfterBreak="0">
+  <w:abstractNum w:abstractNumId="127" w15:restartNumberingAfterBreak="0">
+    <w:nsid w:val="6C943F63"/>
+    <w:multiLevelType w:val="hybridMultilevel"/>
+    <w:tmpl w:val="57C227D8"/>
+    <w:lvl w:ilvl="0" w:tplc="E110DE04">
+      <w:start w:val="5"/>
+      <w:numFmt w:val="decimal"/>
+      <w:lvlText w:val="1.%1"/>
+      <w:lvlJc w:val="left"/>
+      <w:pPr>
+        <w:ind w:left="720" w:hanging="360"/>
+      </w:pPr>
+      <w:rPr>
+        <w:rFonts w:hint="default"/>
+      </w:rPr>
+    </w:lvl>
+    <w:lvl w:ilvl="1" w:tplc="300A0019" w:tentative="1">
+      <w:start w:val="1"/>
+      <w:numFmt w:val="lowerLetter"/>
+      <w:lvlText w:val="%2."/>
+      <w:lvlJc w:val="left"/>
+      <w:pPr>
+        <w:ind w:left="1440" w:hanging="360"/>
+      </w:pPr>
+    </w:lvl>
+    <w:lvl w:ilvl="2" w:tplc="300A001B" w:tentative="1">
+      <w:start w:val="1"/>
+      <w:numFmt w:val="lowerRoman"/>
+      <w:lvlText w:val="%3."/>
+      <w:lvlJc w:val="right"/>
+      <w:pPr>
+        <w:ind w:left="2160" w:hanging="180"/>
+      </w:pPr>
+    </w:lvl>
+    <w:lvl w:ilvl="3" w:tplc="300A000F" w:tentative="1">
+      <w:start w:val="1"/>
+      <w:numFmt w:val="decimal"/>
+      <w:lvlText w:val="%4."/>
+      <w:lvlJc w:val="left"/>
+      <w:pPr>
+        <w:ind w:left="2880" w:hanging="360"/>
+      </w:pPr>
+    </w:lvl>
+    <w:lvl w:ilvl="4" w:tplc="300A0019" w:tentative="1">
+      <w:start w:val="1"/>
+      <w:numFmt w:val="lowerLetter"/>
+      <w:lvlText w:val="%5."/>
+      <w:lvlJc w:val="left"/>
+      <w:pPr>
+        <w:ind w:left="3600" w:hanging="360"/>
+      </w:pPr>
+    </w:lvl>
+    <w:lvl w:ilvl="5" w:tplc="300A001B" w:tentative="1">
+      <w:start w:val="1"/>
+      <w:numFmt w:val="lowerRoman"/>
+      <w:lvlText w:val="%6."/>
+      <w:lvlJc w:val="right"/>
+      <w:pPr>
+        <w:ind w:left="4320" w:hanging="180"/>
+      </w:pPr>
+    </w:lvl>
+    <w:lvl w:ilvl="6" w:tplc="300A000F" w:tentative="1">
+      <w:start w:val="1"/>
+      <w:numFmt w:val="decimal"/>
+      <w:lvlText w:val="%7."/>
+      <w:lvlJc w:val="left"/>
+      <w:pPr>
+        <w:ind w:left="5040" w:hanging="360"/>
+      </w:pPr>
+    </w:lvl>
+    <w:lvl w:ilvl="7" w:tplc="300A0019" w:tentative="1">
+      <w:start w:val="1"/>
+      <w:numFmt w:val="lowerLetter"/>
+      <w:lvlText w:val="%8."/>
+      <w:lvlJc w:val="left"/>
+      <w:pPr>
+        <w:ind w:left="5760" w:hanging="360"/>
+      </w:pPr>
+    </w:lvl>
+    <w:lvl w:ilvl="8" w:tplc="300A001B" w:tentative="1">
+      <w:start w:val="1"/>
+      <w:numFmt w:val="lowerRoman"/>
+      <w:lvlText w:val="%9."/>
+      <w:lvlJc w:val="right"/>
+      <w:pPr>
+        <w:ind w:left="6480" w:hanging="180"/>
+      </w:pPr>
+    </w:lvl>
+  </w:abstractNum>
+  <w:abstractNum w:abstractNumId="128" w15:restartNumberingAfterBreak="0">
     <w:nsid w:val="6D2732AE"/>
     <w:multiLevelType w:val="hybridMultilevel"/>
     <w:tmpl w:val="F42AB0B2"/>
@@ -19901,7 +20362,7 @@
       </w:rPr>
     </w:lvl>
   </w:abstractNum>
-  <w:abstractNum w:abstractNumId="125" w15:restartNumberingAfterBreak="0">
+  <w:abstractNum w:abstractNumId="129" w15:restartNumberingAfterBreak="0">
     <w:nsid w:val="6D331B68"/>
     <w:multiLevelType w:val="hybridMultilevel"/>
     <w:tmpl w:val="55762452"/>
@@ -20014,7 +20475,7 @@
       </w:rPr>
     </w:lvl>
   </w:abstractNum>
-  <w:abstractNum w:abstractNumId="126" w15:restartNumberingAfterBreak="0">
+  <w:abstractNum w:abstractNumId="130" w15:restartNumberingAfterBreak="0">
     <w:nsid w:val="6D7F7030"/>
     <w:multiLevelType w:val="hybridMultilevel"/>
     <w:tmpl w:val="BEC62606"/>
@@ -20127,7 +20588,7 @@
       </w:rPr>
     </w:lvl>
   </w:abstractNum>
-  <w:abstractNum w:abstractNumId="127" w15:restartNumberingAfterBreak="0">
+  <w:abstractNum w:abstractNumId="131" w15:restartNumberingAfterBreak="0">
     <w:nsid w:val="6F444527"/>
     <w:multiLevelType w:val="multilevel"/>
     <w:tmpl w:val="517EA64C"/>
@@ -20276,7 +20737,7 @@
       </w:rPr>
     </w:lvl>
   </w:abstractNum>
-  <w:abstractNum w:abstractNumId="128" w15:restartNumberingAfterBreak="0">
+  <w:abstractNum w:abstractNumId="132" w15:restartNumberingAfterBreak="0">
     <w:nsid w:val="6F4F077A"/>
     <w:multiLevelType w:val="hybridMultilevel"/>
     <w:tmpl w:val="7F183B74"/>
@@ -20389,7 +20850,7 @@
       </w:rPr>
     </w:lvl>
   </w:abstractNum>
-  <w:abstractNum w:abstractNumId="129" w15:restartNumberingAfterBreak="0">
+  <w:abstractNum w:abstractNumId="133" w15:restartNumberingAfterBreak="0">
     <w:nsid w:val="701760BF"/>
     <w:multiLevelType w:val="hybridMultilevel"/>
     <w:tmpl w:val="A808D616"/>
@@ -20478,7 +20939,7 @@
       </w:pPr>
     </w:lvl>
   </w:abstractNum>
-  <w:abstractNum w:abstractNumId="130" w15:restartNumberingAfterBreak="0">
+  <w:abstractNum w:abstractNumId="134" w15:restartNumberingAfterBreak="0">
     <w:nsid w:val="709A0D10"/>
     <w:multiLevelType w:val="multilevel"/>
     <w:tmpl w:val="89FC0850"/>
@@ -20591,7 +21052,7 @@
       </w:rPr>
     </w:lvl>
   </w:abstractNum>
-  <w:abstractNum w:abstractNumId="131" w15:restartNumberingAfterBreak="0">
+  <w:abstractNum w:abstractNumId="135" w15:restartNumberingAfterBreak="0">
     <w:nsid w:val="71DE33E4"/>
     <w:multiLevelType w:val="hybridMultilevel"/>
     <w:tmpl w:val="242ADD7A"/>
@@ -20704,7 +21165,7 @@
       </w:rPr>
     </w:lvl>
   </w:abstractNum>
-  <w:abstractNum w:abstractNumId="132" w15:restartNumberingAfterBreak="0">
+  <w:abstractNum w:abstractNumId="136" w15:restartNumberingAfterBreak="0">
     <w:nsid w:val="71F9317D"/>
     <w:multiLevelType w:val="hybridMultilevel"/>
     <w:tmpl w:val="7BE0D2C0"/>
@@ -20817,7 +21278,7 @@
       </w:rPr>
     </w:lvl>
   </w:abstractNum>
-  <w:abstractNum w:abstractNumId="133" w15:restartNumberingAfterBreak="0">
+  <w:abstractNum w:abstractNumId="137" w15:restartNumberingAfterBreak="0">
     <w:nsid w:val="72BD0BA3"/>
     <w:multiLevelType w:val="hybridMultilevel"/>
     <w:tmpl w:val="33A2208C"/>
@@ -20930,7 +21391,7 @@
       </w:rPr>
     </w:lvl>
   </w:abstractNum>
-  <w:abstractNum w:abstractNumId="134" w15:restartNumberingAfterBreak="0">
+  <w:abstractNum w:abstractNumId="138" w15:restartNumberingAfterBreak="0">
     <w:nsid w:val="73CB0E1F"/>
     <w:multiLevelType w:val="multilevel"/>
     <w:tmpl w:val="D45E927C"/>
@@ -21043,7 +21504,7 @@
       </w:rPr>
     </w:lvl>
   </w:abstractNum>
-  <w:abstractNum w:abstractNumId="135" w15:restartNumberingAfterBreak="0">
+  <w:abstractNum w:abstractNumId="139" w15:restartNumberingAfterBreak="0">
     <w:nsid w:val="740B18F2"/>
     <w:multiLevelType w:val="hybridMultilevel"/>
     <w:tmpl w:val="69601096"/>
@@ -21156,7 +21617,7 @@
       </w:rPr>
     </w:lvl>
   </w:abstractNum>
-  <w:abstractNum w:abstractNumId="136" w15:restartNumberingAfterBreak="0">
+  <w:abstractNum w:abstractNumId="140" w15:restartNumberingAfterBreak="0">
     <w:nsid w:val="748264EE"/>
     <w:multiLevelType w:val="hybridMultilevel"/>
     <w:tmpl w:val="A33E135E"/>
@@ -21269,7 +21730,7 @@
       </w:rPr>
     </w:lvl>
   </w:abstractNum>
-  <w:abstractNum w:abstractNumId="137" w15:restartNumberingAfterBreak="0">
+  <w:abstractNum w:abstractNumId="141" w15:restartNumberingAfterBreak="0">
     <w:nsid w:val="76DB001D"/>
     <w:multiLevelType w:val="hybridMultilevel"/>
     <w:tmpl w:val="EB78E1E6"/>
@@ -21382,7 +21843,7 @@
       </w:rPr>
     </w:lvl>
   </w:abstractNum>
-  <w:abstractNum w:abstractNumId="138" w15:restartNumberingAfterBreak="0">
+  <w:abstractNum w:abstractNumId="142" w15:restartNumberingAfterBreak="0">
     <w:nsid w:val="770A1751"/>
     <w:multiLevelType w:val="hybridMultilevel"/>
     <w:tmpl w:val="55587A2C"/>
@@ -21495,7 +21956,7 @@
       </w:rPr>
     </w:lvl>
   </w:abstractNum>
-  <w:abstractNum w:abstractNumId="139" w15:restartNumberingAfterBreak="0">
+  <w:abstractNum w:abstractNumId="143" w15:restartNumberingAfterBreak="0">
     <w:nsid w:val="77D62AAC"/>
     <w:multiLevelType w:val="multilevel"/>
     <w:tmpl w:val="8340B090"/>
@@ -21608,7 +22069,7 @@
       </w:pPr>
     </w:lvl>
   </w:abstractNum>
-  <w:abstractNum w:abstractNumId="140" w15:restartNumberingAfterBreak="0">
+  <w:abstractNum w:abstractNumId="144" w15:restartNumberingAfterBreak="0">
     <w:nsid w:val="78547F9E"/>
     <w:multiLevelType w:val="hybridMultilevel"/>
     <w:tmpl w:val="D5C462CA"/>
@@ -21721,7 +22182,7 @@
       </w:rPr>
     </w:lvl>
   </w:abstractNum>
-  <w:abstractNum w:abstractNumId="141" w15:restartNumberingAfterBreak="0">
+  <w:abstractNum w:abstractNumId="145" w15:restartNumberingAfterBreak="0">
     <w:nsid w:val="791B5586"/>
     <w:multiLevelType w:val="multilevel"/>
     <w:tmpl w:val="6FF2330C"/>
@@ -21870,7 +22331,7 @@
       </w:rPr>
     </w:lvl>
   </w:abstractNum>
-  <w:abstractNum w:abstractNumId="142" w15:restartNumberingAfterBreak="0">
+  <w:abstractNum w:abstractNumId="146" w15:restartNumberingAfterBreak="0">
     <w:nsid w:val="79601E66"/>
     <w:multiLevelType w:val="hybridMultilevel"/>
     <w:tmpl w:val="C6788000"/>
@@ -21983,7 +22444,7 @@
       </w:rPr>
     </w:lvl>
   </w:abstractNum>
-  <w:abstractNum w:abstractNumId="143" w15:restartNumberingAfterBreak="0">
+  <w:abstractNum w:abstractNumId="147" w15:restartNumberingAfterBreak="0">
     <w:nsid w:val="7B0C4120"/>
     <w:multiLevelType w:val="hybridMultilevel"/>
     <w:tmpl w:val="75221CF0"/>
@@ -22096,7 +22557,7 @@
       </w:rPr>
     </w:lvl>
   </w:abstractNum>
-  <w:abstractNum w:abstractNumId="144" w15:restartNumberingAfterBreak="0">
+  <w:abstractNum w:abstractNumId="148" w15:restartNumberingAfterBreak="0">
     <w:nsid w:val="7C59435E"/>
     <w:multiLevelType w:val="hybridMultilevel"/>
     <w:tmpl w:val="66089FCE"/>
@@ -22237,7 +22698,7 @@
       </w:rPr>
     </w:lvl>
   </w:abstractNum>
-  <w:abstractNum w:abstractNumId="145" w15:restartNumberingAfterBreak="0">
+  <w:abstractNum w:abstractNumId="149" w15:restartNumberingAfterBreak="0">
     <w:nsid w:val="7F40079A"/>
     <w:multiLevelType w:val="multilevel"/>
     <w:tmpl w:val="D45E927C"/>
@@ -22372,37 +22833,37 @@
     <w:abstractNumId w:val="49"/>
   </w:num>
   <w:num w:numId="8" w16cid:durableId="885488613">
-    <w:abstractNumId w:val="127"/>
+    <w:abstractNumId w:val="131"/>
   </w:num>
   <w:num w:numId="9" w16cid:durableId="1670208110">
-    <w:abstractNumId w:val="141"/>
+    <w:abstractNumId w:val="145"/>
   </w:num>
   <w:num w:numId="10" w16cid:durableId="832525826">
     <w:abstractNumId w:val="74"/>
   </w:num>
   <w:num w:numId="11" w16cid:durableId="1689018627">
-    <w:abstractNumId w:val="94"/>
+    <w:abstractNumId w:val="95"/>
   </w:num>
   <w:num w:numId="12" w16cid:durableId="18090458">
-    <w:abstractNumId w:val="101"/>
+    <w:abstractNumId w:val="102"/>
   </w:num>
   <w:num w:numId="13" w16cid:durableId="822963102">
-    <w:abstractNumId w:val="114"/>
+    <w:abstractNumId w:val="115"/>
   </w:num>
   <w:num w:numId="14" w16cid:durableId="1445154736">
-    <w:abstractNumId w:val="103"/>
+    <w:abstractNumId w:val="104"/>
   </w:num>
   <w:num w:numId="15" w16cid:durableId="1565414199">
-    <w:abstractNumId w:val="87"/>
+    <w:abstractNumId w:val="88"/>
   </w:num>
   <w:num w:numId="16" w16cid:durableId="484395839">
-    <w:abstractNumId w:val="122"/>
+    <w:abstractNumId w:val="125"/>
   </w:num>
   <w:num w:numId="17" w16cid:durableId="2113939200">
     <w:abstractNumId w:val="72"/>
   </w:num>
   <w:num w:numId="18" w16cid:durableId="1741518337">
-    <w:abstractNumId w:val="81"/>
+    <w:abstractNumId w:val="82"/>
   </w:num>
   <w:num w:numId="19" w16cid:durableId="1664236399">
     <w:abstractNumId w:val="64"/>
@@ -22414,7 +22875,7 @@
     <w:abstractNumId w:val="7"/>
   </w:num>
   <w:num w:numId="22" w16cid:durableId="1597400778">
-    <w:abstractNumId w:val="128"/>
+    <w:abstractNumId w:val="132"/>
   </w:num>
   <w:num w:numId="23" w16cid:durableId="405886150">
     <w:abstractNumId w:val="46"/>
@@ -22423,28 +22884,28 @@
     <w:abstractNumId w:val="19"/>
   </w:num>
   <w:num w:numId="25" w16cid:durableId="199053954">
-    <w:abstractNumId w:val="131"/>
+    <w:abstractNumId w:val="135"/>
   </w:num>
   <w:num w:numId="26" w16cid:durableId="119105515">
-    <w:abstractNumId w:val="90"/>
+    <w:abstractNumId w:val="91"/>
   </w:num>
   <w:num w:numId="27" w16cid:durableId="1703629398">
     <w:abstractNumId w:val="11"/>
   </w:num>
   <w:num w:numId="28" w16cid:durableId="1808010560">
-    <w:abstractNumId w:val="111"/>
+    <w:abstractNumId w:val="112"/>
   </w:num>
   <w:num w:numId="29" w16cid:durableId="2128353198">
     <w:abstractNumId w:val="22"/>
   </w:num>
   <w:num w:numId="30" w16cid:durableId="308631753">
-    <w:abstractNumId w:val="106"/>
+    <w:abstractNumId w:val="107"/>
   </w:num>
   <w:num w:numId="31" w16cid:durableId="1612781843">
     <w:abstractNumId w:val="35"/>
   </w:num>
   <w:num w:numId="32" w16cid:durableId="386998532">
-    <w:abstractNumId w:val="104"/>
+    <w:abstractNumId w:val="105"/>
   </w:num>
   <w:num w:numId="33" w16cid:durableId="1063721644">
     <w:abstractNumId w:val="21"/>
@@ -22456,7 +22917,7 @@
     <w:abstractNumId w:val="32"/>
   </w:num>
   <w:num w:numId="36" w16cid:durableId="1608930268">
-    <w:abstractNumId w:val="136"/>
+    <w:abstractNumId w:val="140"/>
   </w:num>
   <w:num w:numId="37" w16cid:durableId="1513762069">
     <w:abstractNumId w:val="31"/>
@@ -22465,13 +22926,13 @@
     <w:abstractNumId w:val="39"/>
   </w:num>
   <w:num w:numId="39" w16cid:durableId="1914050308">
-    <w:abstractNumId w:val="140"/>
+    <w:abstractNumId w:val="144"/>
   </w:num>
   <w:num w:numId="40" w16cid:durableId="936131868">
     <w:abstractNumId w:val="71"/>
   </w:num>
   <w:num w:numId="41" w16cid:durableId="737676742">
-    <w:abstractNumId w:val="98"/>
+    <w:abstractNumId w:val="99"/>
   </w:num>
   <w:num w:numId="42" w16cid:durableId="574516315">
     <w:abstractNumId w:val="52"/>
@@ -22480,7 +22941,7 @@
     <w:abstractNumId w:val="68"/>
   </w:num>
   <w:num w:numId="44" w16cid:durableId="1582257212">
-    <w:abstractNumId w:val="77"/>
+    <w:abstractNumId w:val="78"/>
   </w:num>
   <w:num w:numId="45" w16cid:durableId="1658067373">
     <w:abstractNumId w:val="53"/>
@@ -22498,10 +22959,10 @@
     <w:abstractNumId w:val="63"/>
   </w:num>
   <w:num w:numId="50" w16cid:durableId="1651902447">
-    <w:abstractNumId w:val="89"/>
+    <w:abstractNumId w:val="90"/>
   </w:num>
   <w:num w:numId="51" w16cid:durableId="1504394072">
-    <w:abstractNumId w:val="100"/>
+    <w:abstractNumId w:val="101"/>
   </w:num>
   <w:num w:numId="52" w16cid:durableId="114255484">
     <w:abstractNumId w:val="38"/>
@@ -22510,22 +22971,22 @@
     <w:abstractNumId w:val="42"/>
   </w:num>
   <w:num w:numId="54" w16cid:durableId="1192644515">
-    <w:abstractNumId w:val="116"/>
+    <w:abstractNumId w:val="117"/>
   </w:num>
   <w:num w:numId="55" w16cid:durableId="1736971936">
-    <w:abstractNumId w:val="138"/>
+    <w:abstractNumId w:val="142"/>
   </w:num>
   <w:num w:numId="56" w16cid:durableId="1501459501">
-    <w:abstractNumId w:val="121"/>
+    <w:abstractNumId w:val="124"/>
   </w:num>
   <w:num w:numId="57" w16cid:durableId="1511217970">
     <w:abstractNumId w:val="12"/>
   </w:num>
   <w:num w:numId="58" w16cid:durableId="823201137">
-    <w:abstractNumId w:val="113"/>
+    <w:abstractNumId w:val="114"/>
   </w:num>
   <w:num w:numId="59" w16cid:durableId="522784747">
-    <w:abstractNumId w:val="97"/>
+    <w:abstractNumId w:val="98"/>
   </w:num>
   <w:num w:numId="60" w16cid:durableId="766772204">
     <w:abstractNumId w:val="43"/>
@@ -22534,55 +22995,55 @@
     <w:abstractNumId w:val="62"/>
   </w:num>
   <w:num w:numId="62" w16cid:durableId="58525625">
-    <w:abstractNumId w:val="126"/>
+    <w:abstractNumId w:val="130"/>
   </w:num>
   <w:num w:numId="63" w16cid:durableId="310451993">
     <w:abstractNumId w:val="30"/>
   </w:num>
   <w:num w:numId="64" w16cid:durableId="1590501587">
-    <w:abstractNumId w:val="102"/>
+    <w:abstractNumId w:val="103"/>
   </w:num>
   <w:num w:numId="65" w16cid:durableId="2026054791">
-    <w:abstractNumId w:val="95"/>
+    <w:abstractNumId w:val="96"/>
   </w:num>
   <w:num w:numId="66" w16cid:durableId="147939204">
-    <w:abstractNumId w:val="83"/>
+    <w:abstractNumId w:val="84"/>
   </w:num>
   <w:num w:numId="67" w16cid:durableId="165903613">
-    <w:abstractNumId w:val="124"/>
+    <w:abstractNumId w:val="128"/>
   </w:num>
   <w:num w:numId="68" w16cid:durableId="940182125">
-    <w:abstractNumId w:val="99"/>
+    <w:abstractNumId w:val="100"/>
   </w:num>
   <w:num w:numId="69" w16cid:durableId="401759710">
-    <w:abstractNumId w:val="144"/>
+    <w:abstractNumId w:val="148"/>
   </w:num>
   <w:num w:numId="70" w16cid:durableId="177668483">
     <w:abstractNumId w:val="50"/>
   </w:num>
   <w:num w:numId="71" w16cid:durableId="1235705481">
-    <w:abstractNumId w:val="130"/>
+    <w:abstractNumId w:val="134"/>
   </w:num>
   <w:num w:numId="72" w16cid:durableId="587538037">
     <w:abstractNumId w:val="55"/>
   </w:num>
   <w:num w:numId="73" w16cid:durableId="1007756888">
-    <w:abstractNumId w:val="75"/>
+    <w:abstractNumId w:val="76"/>
   </w:num>
   <w:num w:numId="74" w16cid:durableId="649747694">
     <w:abstractNumId w:val="40"/>
   </w:num>
   <w:num w:numId="75" w16cid:durableId="1533884716">
-    <w:abstractNumId w:val="145"/>
+    <w:abstractNumId w:val="149"/>
   </w:num>
   <w:num w:numId="76" w16cid:durableId="90711003">
-    <w:abstractNumId w:val="78"/>
+    <w:abstractNumId w:val="79"/>
   </w:num>
   <w:num w:numId="77" w16cid:durableId="652490155">
     <w:abstractNumId w:val="66"/>
   </w:num>
   <w:num w:numId="78" w16cid:durableId="2023892665">
-    <w:abstractNumId w:val="93"/>
+    <w:abstractNumId w:val="94"/>
   </w:num>
   <w:num w:numId="79" w16cid:durableId="1560483948">
     <w:abstractNumId w:val="51"/>
@@ -22591,16 +23052,16 @@
     <w:abstractNumId w:val="24"/>
   </w:num>
   <w:num w:numId="81" w16cid:durableId="1520894307">
-    <w:abstractNumId w:val="134"/>
+    <w:abstractNumId w:val="138"/>
   </w:num>
   <w:num w:numId="82" w16cid:durableId="1860699966">
     <w:abstractNumId w:val="17"/>
   </w:num>
   <w:num w:numId="83" w16cid:durableId="320231882">
-    <w:abstractNumId w:val="135"/>
+    <w:abstractNumId w:val="139"/>
   </w:num>
   <w:num w:numId="84" w16cid:durableId="1727530415">
-    <w:abstractNumId w:val="96"/>
+    <w:abstractNumId w:val="97"/>
   </w:num>
   <w:num w:numId="85" w16cid:durableId="2013026803">
     <w:abstractNumId w:val="23"/>
@@ -22615,58 +23076,58 @@
     <w:abstractNumId w:val="59"/>
   </w:num>
   <w:num w:numId="89" w16cid:durableId="867527625">
-    <w:abstractNumId w:val="91"/>
+    <w:abstractNumId w:val="92"/>
   </w:num>
   <w:num w:numId="90" w16cid:durableId="717096702">
-    <w:abstractNumId w:val="137"/>
+    <w:abstractNumId w:val="141"/>
   </w:num>
   <w:num w:numId="91" w16cid:durableId="1260525443">
     <w:abstractNumId w:val="58"/>
   </w:num>
   <w:num w:numId="92" w16cid:durableId="1987204728">
-    <w:abstractNumId w:val="143"/>
+    <w:abstractNumId w:val="147"/>
   </w:num>
   <w:num w:numId="93" w16cid:durableId="1187909595">
-    <w:abstractNumId w:val="125"/>
+    <w:abstractNumId w:val="129"/>
   </w:num>
   <w:num w:numId="94" w16cid:durableId="1588491187">
-    <w:abstractNumId w:val="119"/>
+    <w:abstractNumId w:val="122"/>
   </w:num>
   <w:num w:numId="95" w16cid:durableId="1680422039">
-    <w:abstractNumId w:val="84"/>
+    <w:abstractNumId w:val="85"/>
   </w:num>
   <w:num w:numId="96" w16cid:durableId="1477869204">
-    <w:abstractNumId w:val="109"/>
+    <w:abstractNumId w:val="110"/>
   </w:num>
   <w:num w:numId="97" w16cid:durableId="1638031666">
     <w:abstractNumId w:val="34"/>
   </w:num>
   <w:num w:numId="98" w16cid:durableId="1057704295">
-    <w:abstractNumId w:val="79"/>
+    <w:abstractNumId w:val="80"/>
   </w:num>
   <w:num w:numId="99" w16cid:durableId="1558516726">
     <w:abstractNumId w:val="60"/>
   </w:num>
   <w:num w:numId="100" w16cid:durableId="1787962184">
-    <w:abstractNumId w:val="120"/>
+    <w:abstractNumId w:val="123"/>
   </w:num>
   <w:num w:numId="101" w16cid:durableId="1260213787">
-    <w:abstractNumId w:val="110"/>
+    <w:abstractNumId w:val="111"/>
   </w:num>
   <w:num w:numId="102" w16cid:durableId="196551641">
-    <w:abstractNumId w:val="132"/>
+    <w:abstractNumId w:val="136"/>
   </w:num>
   <w:num w:numId="103" w16cid:durableId="1662543844">
-    <w:abstractNumId w:val="107"/>
+    <w:abstractNumId w:val="108"/>
   </w:num>
   <w:num w:numId="104" w16cid:durableId="1882857999">
-    <w:abstractNumId w:val="115"/>
+    <w:abstractNumId w:val="116"/>
   </w:num>
   <w:num w:numId="105" w16cid:durableId="301690696">
-    <w:abstractNumId w:val="85"/>
+    <w:abstractNumId w:val="86"/>
   </w:num>
   <w:num w:numId="106" w16cid:durableId="1652371790">
-    <w:abstractNumId w:val="139"/>
+    <w:abstractNumId w:val="143"/>
     <w:lvlOverride w:ilvl="0">
       <w:startOverride w:val="1"/>
     </w:lvlOverride>
@@ -22696,16 +23157,16 @@
     </w:lvlOverride>
   </w:num>
   <w:num w:numId="107" w16cid:durableId="1879127408">
-    <w:abstractNumId w:val="80"/>
+    <w:abstractNumId w:val="81"/>
   </w:num>
   <w:num w:numId="108" w16cid:durableId="1237010852">
-    <w:abstractNumId w:val="82"/>
+    <w:abstractNumId w:val="83"/>
   </w:num>
   <w:num w:numId="109" w16cid:durableId="2030330858">
-    <w:abstractNumId w:val="123"/>
+    <w:abstractNumId w:val="126"/>
   </w:num>
   <w:num w:numId="110" w16cid:durableId="2019386887">
-    <w:abstractNumId w:val="108"/>
+    <w:abstractNumId w:val="109"/>
   </w:num>
   <w:num w:numId="111" w16cid:durableId="1801072806">
     <w:abstractNumId w:val="44"/>
@@ -22720,7 +23181,7 @@
     <w:abstractNumId w:val="14"/>
   </w:num>
   <w:num w:numId="115" w16cid:durableId="777987776">
-    <w:abstractNumId w:val="133"/>
+    <w:abstractNumId w:val="137"/>
   </w:num>
   <w:num w:numId="116" w16cid:durableId="992102252">
     <w:abstractNumId w:val="18"/>
@@ -22732,7 +23193,7 @@
     <w:abstractNumId w:val="26"/>
   </w:num>
   <w:num w:numId="119" w16cid:durableId="1449935929">
-    <w:abstractNumId w:val="76"/>
+    <w:abstractNumId w:val="77"/>
   </w:num>
   <w:num w:numId="120" w16cid:durableId="1322196748">
     <w:abstractNumId w:val="25"/>
@@ -22741,22 +23202,22 @@
     <w:abstractNumId w:val="67"/>
   </w:num>
   <w:num w:numId="122" w16cid:durableId="1559127482">
-    <w:abstractNumId w:val="117"/>
+    <w:abstractNumId w:val="118"/>
   </w:num>
   <w:num w:numId="123" w16cid:durableId="1032149448">
     <w:abstractNumId w:val="37"/>
   </w:num>
   <w:num w:numId="124" w16cid:durableId="59643635">
-    <w:abstractNumId w:val="112"/>
+    <w:abstractNumId w:val="113"/>
   </w:num>
   <w:num w:numId="125" w16cid:durableId="603074711">
     <w:abstractNumId w:val="73"/>
   </w:num>
   <w:num w:numId="126" w16cid:durableId="1447963607">
-    <w:abstractNumId w:val="118"/>
+    <w:abstractNumId w:val="119"/>
   </w:num>
   <w:num w:numId="127" w16cid:durableId="74472506">
-    <w:abstractNumId w:val="142"/>
+    <w:abstractNumId w:val="146"/>
   </w:num>
   <w:num w:numId="128" w16cid:durableId="1003510919">
     <w:abstractNumId w:val="8"/>
@@ -22765,7 +23226,7 @@
     <w:abstractNumId w:val="15"/>
   </w:num>
   <w:num w:numId="130" w16cid:durableId="1574193111">
-    <w:abstractNumId w:val="86"/>
+    <w:abstractNumId w:val="87"/>
   </w:num>
   <w:num w:numId="131" w16cid:durableId="2062122727">
     <w:abstractNumId w:val="70"/>
@@ -22777,7 +23238,7 @@
     <w:abstractNumId w:val="65"/>
   </w:num>
   <w:num w:numId="134" w16cid:durableId="908535825">
-    <w:abstractNumId w:val="92"/>
+    <w:abstractNumId w:val="93"/>
   </w:num>
   <w:num w:numId="135" w16cid:durableId="667444891">
     <w:abstractNumId w:val="47"/>
@@ -22786,16 +23247,28 @@
     <w:abstractNumId w:val="41"/>
   </w:num>
   <w:num w:numId="137" w16cid:durableId="1722896744">
-    <w:abstractNumId w:val="88"/>
+    <w:abstractNumId w:val="89"/>
   </w:num>
   <w:num w:numId="138" w16cid:durableId="1965035777">
     <w:abstractNumId w:val="29"/>
   </w:num>
   <w:num w:numId="139" w16cid:durableId="288513705">
-    <w:abstractNumId w:val="105"/>
+    <w:abstractNumId w:val="106"/>
   </w:num>
   <w:num w:numId="140" w16cid:durableId="1742675258">
-    <w:abstractNumId w:val="129"/>
+    <w:abstractNumId w:val="133"/>
+  </w:num>
+  <w:num w:numId="141" w16cid:durableId="108285842">
+    <w:abstractNumId w:val="127"/>
+  </w:num>
+  <w:num w:numId="142" w16cid:durableId="147599515">
+    <w:abstractNumId w:val="121"/>
+  </w:num>
+  <w:num w:numId="143" w16cid:durableId="1143234627">
+    <w:abstractNumId w:val="75"/>
+  </w:num>
+  <w:num w:numId="144" w16cid:durableId="32581106">
+    <w:abstractNumId w:val="120"/>
   </w:num>
   <w:numIdMacAtCleanup w:val="104"/>
 </w:numbering>

</xml_diff>